<commit_message>
projeto, queries, schema update
</commit_message>
<xml_diff>
--- a/Projeto, Parte 3.docx
+++ b/Projeto, Parte 3.docx
@@ -875,115 +875,6 @@
     <w:p>
       <w:pPr>
         <w:rPr>
-          <w:rFonts w:ascii="Helvetica Neue Light" w:eastAsiaTheme="minorEastAsia" w:hAnsi="Helvetica Neue Light"/>
-        </w:rPr>
-      </w:pPr>
-      <w:r>
-        <w:rPr>
-          <w:rFonts w:ascii="Helvetica Neue Light" w:eastAsiaTheme="minorEastAsia" w:hAnsi="Helvetica Neue Light"/>
-        </w:rPr>
-        <w:t>a) Quais os espaços com postos que nunca foram alugados?</w:t>
-      </w:r>
-    </w:p>
-    <w:p>
-      <w:pPr>
-        <w:rPr>
-          <w:rFonts w:ascii="Helvetica Neue Light" w:eastAsiaTheme="minorEastAsia" w:hAnsi="Helvetica Neue Light"/>
-        </w:rPr>
-      </w:pPr>
-      <w:r>
-        <w:rPr>
-          <w:rFonts w:ascii="Helvetica Neue Light" w:eastAsiaTheme="minorEastAsia" w:hAnsi="Helvetica Neue Light"/>
-        </w:rPr>
-        <w:t>b) Quais edifícios com um número de reservas superior à média?</w:t>
-      </w:r>
-    </w:p>
-    <w:p>
-      <w:pPr>
-        <w:rPr>
-          <w:rFonts w:ascii="Helvetica Neue Light" w:eastAsiaTheme="minorEastAsia" w:hAnsi="Helvetica Neue Light"/>
-        </w:rPr>
-      </w:pPr>
-      <w:r>
-        <w:rPr>
-          <w:rFonts w:ascii="Helvetica Neue Light" w:eastAsiaTheme="minorEastAsia" w:hAnsi="Helvetica Neue Light"/>
-        </w:rPr>
-        <w:t>c) Quais utilizadores cujos alugáveis foram fiscalizados sempre pelo mesmo fiscal?</w:t>
-      </w:r>
-    </w:p>
-    <w:p>
-      <w:pPr>
-        <w:rPr>
-          <w:rFonts w:ascii="Helvetica Neue Light" w:eastAsiaTheme="minorEastAsia" w:hAnsi="Helvetica Neue Light"/>
-        </w:rPr>
-      </w:pPr>
-      <w:proofErr w:type="gramStart"/>
-      <w:r>
-        <w:rPr>
-          <w:rFonts w:ascii="Helvetica Neue Light" w:eastAsiaTheme="minorEastAsia" w:hAnsi="Helvetica Neue Light"/>
-        </w:rPr>
-        <w:t>d) Qual</w:t>
-      </w:r>
-      <w:proofErr w:type="gramEnd"/>
-      <w:r>
-        <w:rPr>
-          <w:rFonts w:ascii="Helvetica Neue Light" w:eastAsiaTheme="minorEastAsia" w:hAnsi="Helvetica Neue Light"/>
-        </w:rPr>
-        <w:t xml:space="preserve"> o montante total realizado (pago) por cada espaço</w:t>
-      </w:r>
-      <w:r>
-        <w:rPr>
-          <w:rFonts w:ascii="Helvetica Neue Light" w:eastAsiaTheme="minorEastAsia" w:hAnsi="Helvetica Neue Light"/>
-        </w:rPr>
-        <w:t xml:space="preserve"> durante o ano de 2016? </w:t>
-      </w:r>
-      <w:r>
-        <w:rPr>
-          <w:rFonts w:ascii="Helvetica Neue Light" w:eastAsiaTheme="minorEastAsia" w:hAnsi="Helvetica Neue Light"/>
-        </w:rPr>
-        <w:t>Assuma que a tarifa indicada na oferta é diária. D</w:t>
-      </w:r>
-      <w:r>
-        <w:rPr>
-          <w:rFonts w:ascii="Helvetica Neue Light" w:eastAsiaTheme="minorEastAsia" w:hAnsi="Helvetica Neue Light"/>
-        </w:rPr>
-        <w:t xml:space="preserve">eve considerar os casos em que o </w:t>
-      </w:r>
-      <w:r>
-        <w:rPr>
-          <w:rFonts w:ascii="Helvetica Neue Light" w:eastAsiaTheme="minorEastAsia" w:hAnsi="Helvetica Neue Light"/>
-        </w:rPr>
-        <w:t>espaço foi alugado totalmente ou por postos.</w:t>
-      </w:r>
-    </w:p>
-    <w:p>
-      <w:pPr>
-        <w:rPr>
-          <w:rFonts w:ascii="Helvetica Neue Light" w:eastAsiaTheme="minorEastAsia" w:hAnsi="Helvetica Neue Light"/>
-        </w:rPr>
-      </w:pPr>
-      <w:r>
-        <w:rPr>
-          <w:rFonts w:ascii="Helvetica Neue Light" w:eastAsiaTheme="minorEastAsia" w:hAnsi="Helvetica Neue Light"/>
-        </w:rPr>
-        <w:t>e) Quais os espaços de trabalho cujos postos nele cont</w:t>
-      </w:r>
-      <w:r>
-        <w:rPr>
-          <w:rFonts w:ascii="Helvetica Neue Light" w:eastAsiaTheme="minorEastAsia" w:hAnsi="Helvetica Neue Light"/>
-        </w:rPr>
-        <w:t xml:space="preserve">idos foram todos alugados? (Por </w:t>
-      </w:r>
-      <w:r>
-        <w:rPr>
-          <w:rFonts w:ascii="Helvetica Neue Light" w:eastAsiaTheme="minorEastAsia" w:hAnsi="Helvetica Neue Light"/>
-        </w:rPr>
-        <w:t>alugado entende-se um posto de trabalho que tenha pelo menos uma oferta aceite, independentemente das suas datas.)</w:t>
-      </w:r>
-    </w:p>
-    <w:p>
-      <w:pPr>
-        <w:rPr>
           <w:rFonts w:ascii="Helvetica Neue Light" w:hAnsi="Helvetica Neue Light" w:cs="Helvetica Neue"/>
           <w:color w:val="343434"/>
           <w:spacing w:val="7"/>
@@ -996,6 +887,2130 @@
     <w:p>
       <w:pPr>
         <w:rPr>
+          <w:rFonts w:ascii="Helvetica Neue Light" w:eastAsiaTheme="minorEastAsia" w:hAnsi="Helvetica Neue Light"/>
+        </w:rPr>
+      </w:pPr>
+      <w:r>
+        <w:rPr>
+          <w:rFonts w:ascii="Helvetica Neue Light" w:eastAsiaTheme="minorEastAsia" w:hAnsi="Helvetica Neue Light"/>
+        </w:rPr>
+        <w:t>a)</w:t>
+      </w:r>
+    </w:p>
+    <w:p>
+      <w:pPr>
+        <w:rPr>
+          <w:rFonts w:ascii="Helvetica Neue Light" w:eastAsiaTheme="minorEastAsia" w:hAnsi="Helvetica Neue Light"/>
+          <w:sz w:val="21"/>
+          <w:szCs w:val="21"/>
+        </w:rPr>
+      </w:pPr>
+      <w:r>
+        <w:rPr>
+          <w:rFonts w:ascii="Helvetica Neue Light" w:eastAsiaTheme="minorEastAsia" w:hAnsi="Helvetica Neue Light"/>
+          <w:sz w:val="21"/>
+          <w:szCs w:val="21"/>
+        </w:rPr>
+        <w:t xml:space="preserve">SELECT DISTINCT morada, </w:t>
+      </w:r>
+      <w:proofErr w:type="spellStart"/>
+      <w:r>
+        <w:rPr>
+          <w:rFonts w:ascii="Helvetica Neue Light" w:eastAsiaTheme="minorEastAsia" w:hAnsi="Helvetica Neue Light"/>
+          <w:sz w:val="21"/>
+          <w:szCs w:val="21"/>
+        </w:rPr>
+        <w:t>codigo_espaco</w:t>
+      </w:r>
+      <w:proofErr w:type="spellEnd"/>
+    </w:p>
+    <w:p>
+      <w:pPr>
+        <w:rPr>
+          <w:rFonts w:ascii="Helvetica Neue Light" w:eastAsiaTheme="minorEastAsia" w:hAnsi="Helvetica Neue Light"/>
+          <w:sz w:val="21"/>
+          <w:szCs w:val="21"/>
+        </w:rPr>
+      </w:pPr>
+      <w:r>
+        <w:rPr>
+          <w:rFonts w:ascii="Helvetica Neue Light" w:eastAsiaTheme="minorEastAsia" w:hAnsi="Helvetica Neue Light"/>
+          <w:sz w:val="21"/>
+          <w:szCs w:val="21"/>
+        </w:rPr>
+        <w:t>FROM posto p</w:t>
+      </w:r>
+    </w:p>
+    <w:p>
+      <w:pPr>
+        <w:rPr>
+          <w:rFonts w:ascii="Helvetica Neue Light" w:eastAsiaTheme="minorEastAsia" w:hAnsi="Helvetica Neue Light"/>
+          <w:sz w:val="21"/>
+          <w:szCs w:val="21"/>
+        </w:rPr>
+      </w:pPr>
+      <w:r>
+        <w:rPr>
+          <w:rFonts w:ascii="Helvetica Neue Light" w:eastAsiaTheme="minorEastAsia" w:hAnsi="Helvetica Neue Light"/>
+          <w:sz w:val="21"/>
+          <w:szCs w:val="21"/>
+        </w:rPr>
+        <w:t>WHERE NOT EXISTS (</w:t>
+      </w:r>
+    </w:p>
+    <w:p>
+      <w:pPr>
+        <w:ind w:firstLine="708"/>
+        <w:rPr>
+          <w:rFonts w:ascii="Helvetica Neue Light" w:eastAsiaTheme="minorEastAsia" w:hAnsi="Helvetica Neue Light"/>
+          <w:sz w:val="21"/>
+          <w:szCs w:val="21"/>
+        </w:rPr>
+      </w:pPr>
+      <w:r>
+        <w:rPr>
+          <w:rFonts w:ascii="Helvetica Neue Light" w:eastAsiaTheme="minorEastAsia" w:hAnsi="Helvetica Neue Light"/>
+          <w:sz w:val="21"/>
+          <w:szCs w:val="21"/>
+        </w:rPr>
+        <w:t>SELECT morada</w:t>
+      </w:r>
+    </w:p>
+    <w:p>
+      <w:pPr>
+        <w:ind w:firstLine="708"/>
+        <w:rPr>
+          <w:rFonts w:ascii="Helvetica Neue Light" w:eastAsiaTheme="minorEastAsia" w:hAnsi="Helvetica Neue Light"/>
+          <w:sz w:val="21"/>
+          <w:szCs w:val="21"/>
+        </w:rPr>
+      </w:pPr>
+      <w:r>
+        <w:rPr>
+          <w:rFonts w:ascii="Helvetica Neue Light" w:eastAsiaTheme="minorEastAsia" w:hAnsi="Helvetica Neue Light"/>
+          <w:sz w:val="21"/>
+          <w:szCs w:val="21"/>
+        </w:rPr>
+        <w:t>FROM aluga a</w:t>
+      </w:r>
+    </w:p>
+    <w:p>
+      <w:pPr>
+        <w:ind w:firstLine="708"/>
+        <w:rPr>
+          <w:rFonts w:ascii="Helvetica Neue Light" w:eastAsiaTheme="minorEastAsia" w:hAnsi="Helvetica Neue Light"/>
+          <w:sz w:val="21"/>
+          <w:szCs w:val="21"/>
+        </w:rPr>
+      </w:pPr>
+      <w:r>
+        <w:rPr>
+          <w:rFonts w:ascii="Helvetica Neue Light" w:eastAsiaTheme="minorEastAsia" w:hAnsi="Helvetica Neue Light"/>
+          <w:sz w:val="21"/>
+          <w:szCs w:val="21"/>
+        </w:rPr>
+        <w:t xml:space="preserve">WHERE </w:t>
+      </w:r>
+      <w:proofErr w:type="spellStart"/>
+      <w:proofErr w:type="gramStart"/>
+      <w:r>
+        <w:rPr>
+          <w:rFonts w:ascii="Helvetica Neue Light" w:eastAsiaTheme="minorEastAsia" w:hAnsi="Helvetica Neue Light"/>
+          <w:sz w:val="21"/>
+          <w:szCs w:val="21"/>
+        </w:rPr>
+        <w:t>p.codigo</w:t>
+      </w:r>
+      <w:proofErr w:type="spellEnd"/>
+      <w:proofErr w:type="gramEnd"/>
+      <w:r>
+        <w:rPr>
+          <w:rFonts w:ascii="Helvetica Neue Light" w:eastAsiaTheme="minorEastAsia" w:hAnsi="Helvetica Neue Light"/>
+          <w:sz w:val="21"/>
+          <w:szCs w:val="21"/>
+        </w:rPr>
+        <w:t xml:space="preserve"> = </w:t>
+      </w:r>
+      <w:proofErr w:type="spellStart"/>
+      <w:r>
+        <w:rPr>
+          <w:rFonts w:ascii="Helvetica Neue Light" w:eastAsiaTheme="minorEastAsia" w:hAnsi="Helvetica Neue Light"/>
+          <w:sz w:val="21"/>
+          <w:szCs w:val="21"/>
+        </w:rPr>
+        <w:t>a.codigo</w:t>
+      </w:r>
+      <w:proofErr w:type="spellEnd"/>
+    </w:p>
+    <w:p>
+      <w:pPr>
+        <w:rPr>
+          <w:rFonts w:ascii="Helvetica Neue Light" w:eastAsiaTheme="minorEastAsia" w:hAnsi="Helvetica Neue Light"/>
+          <w:sz w:val="21"/>
+          <w:szCs w:val="21"/>
+        </w:rPr>
+      </w:pPr>
+      <w:r>
+        <w:rPr>
+          <w:rFonts w:ascii="Helvetica Neue Light" w:eastAsiaTheme="minorEastAsia" w:hAnsi="Helvetica Neue Light"/>
+          <w:sz w:val="21"/>
+          <w:szCs w:val="21"/>
+        </w:rPr>
+        <w:t>);</w:t>
+      </w:r>
+    </w:p>
+    <w:p>
+      <w:pPr>
+        <w:rPr>
+          <w:rFonts w:ascii="Helvetica Neue Light" w:eastAsiaTheme="minorEastAsia" w:hAnsi="Helvetica Neue Light"/>
+          <w:sz w:val="21"/>
+          <w:szCs w:val="21"/>
+        </w:rPr>
+      </w:pPr>
+      <w:r>
+        <w:rPr>
+          <w:rFonts w:ascii="Helvetica Neue Light" w:eastAsiaTheme="minorEastAsia" w:hAnsi="Helvetica Neue Light"/>
+          <w:sz w:val="21"/>
+          <w:szCs w:val="21"/>
+        </w:rPr>
+        <w:t xml:space="preserve">Selecionámos </w:t>
+      </w:r>
+      <w:r>
+        <w:rPr>
+          <w:rFonts w:ascii="Helvetica Neue Light" w:eastAsiaTheme="minorEastAsia" w:hAnsi="Helvetica Neue Light"/>
+          <w:sz w:val="21"/>
+          <w:szCs w:val="21"/>
+        </w:rPr>
+        <w:t xml:space="preserve">a morada e o código de espaço de todos os postos exceto dos que </w:t>
+      </w:r>
+      <w:r>
+        <w:rPr>
+          <w:rFonts w:ascii="Helvetica Neue Light" w:eastAsiaTheme="minorEastAsia" w:hAnsi="Helvetica Neue Light"/>
+          <w:sz w:val="21"/>
+          <w:szCs w:val="21"/>
+        </w:rPr>
+        <w:t>já foram ou estão</w:t>
+      </w:r>
+      <w:r>
+        <w:rPr>
+          <w:rFonts w:ascii="Helvetica Neue Light" w:eastAsiaTheme="minorEastAsia" w:hAnsi="Helvetica Neue Light"/>
+          <w:sz w:val="21"/>
+          <w:szCs w:val="21"/>
+        </w:rPr>
+        <w:t xml:space="preserve"> </w:t>
+      </w:r>
+      <w:r>
+        <w:rPr>
+          <w:rFonts w:ascii="Helvetica Neue Light" w:eastAsiaTheme="minorEastAsia" w:hAnsi="Helvetica Neue Light"/>
+          <w:sz w:val="21"/>
+          <w:szCs w:val="21"/>
+        </w:rPr>
+        <w:t xml:space="preserve">alugados, </w:t>
+      </w:r>
+      <w:r>
+        <w:rPr>
+          <w:rFonts w:ascii="Helvetica Neue Light" w:eastAsiaTheme="minorEastAsia" w:hAnsi="Helvetica Neue Light"/>
+          <w:sz w:val="21"/>
+          <w:szCs w:val="21"/>
+        </w:rPr>
+        <w:t>ou seja</w:t>
+      </w:r>
+      <w:r>
+        <w:rPr>
+          <w:rFonts w:ascii="Helvetica Neue Light" w:eastAsiaTheme="minorEastAsia" w:hAnsi="Helvetica Neue Light"/>
+          <w:sz w:val="21"/>
+          <w:szCs w:val="21"/>
+        </w:rPr>
+        <w:t>,</w:t>
+      </w:r>
+      <w:r>
+        <w:rPr>
+          <w:rFonts w:ascii="Helvetica Neue Light" w:eastAsiaTheme="minorEastAsia" w:hAnsi="Helvetica Neue Light"/>
+          <w:sz w:val="21"/>
+          <w:szCs w:val="21"/>
+        </w:rPr>
+        <w:t xml:space="preserve"> na tabela aluga</w:t>
+      </w:r>
+      <w:r>
+        <w:rPr>
+          <w:rFonts w:ascii="Helvetica Neue Light" w:eastAsiaTheme="minorEastAsia" w:hAnsi="Helvetica Neue Light"/>
+          <w:sz w:val="21"/>
+          <w:szCs w:val="21"/>
+        </w:rPr>
+        <w:t xml:space="preserve">. Para tal usámos uma </w:t>
+      </w:r>
+      <w:proofErr w:type="spellStart"/>
+      <w:r>
+        <w:rPr>
+          <w:rFonts w:ascii="Helvetica Neue Light" w:eastAsiaTheme="minorEastAsia" w:hAnsi="Helvetica Neue Light"/>
+          <w:sz w:val="21"/>
+          <w:szCs w:val="21"/>
+        </w:rPr>
+        <w:t>sub-query</w:t>
+      </w:r>
+      <w:proofErr w:type="spellEnd"/>
+      <w:r>
+        <w:rPr>
+          <w:rFonts w:ascii="Helvetica Neue Light" w:eastAsiaTheme="minorEastAsia" w:hAnsi="Helvetica Neue Light"/>
+          <w:sz w:val="21"/>
+          <w:szCs w:val="21"/>
+        </w:rPr>
+        <w:t xml:space="preserve"> que seleciona a morada dos postos alugados. Ficando apenas com os espaços que têm postos que nunca foram alugados.</w:t>
+      </w:r>
+    </w:p>
+    <w:p>
+      <w:pPr>
+        <w:rPr>
+          <w:rFonts w:ascii="Helvetica Neue Light" w:eastAsiaTheme="minorEastAsia" w:hAnsi="Helvetica Neue Light"/>
+          <w:sz w:val="21"/>
+          <w:szCs w:val="21"/>
+        </w:rPr>
+      </w:pPr>
+    </w:p>
+    <w:p>
+      <w:pPr>
+        <w:rPr>
+          <w:rFonts w:ascii="Helvetica Neue Light" w:eastAsiaTheme="minorEastAsia" w:hAnsi="Helvetica Neue Light"/>
+        </w:rPr>
+      </w:pPr>
+      <w:r>
+        <w:rPr>
+          <w:rFonts w:ascii="Helvetica Neue Light" w:eastAsiaTheme="minorEastAsia" w:hAnsi="Helvetica Neue Light"/>
+        </w:rPr>
+        <w:t xml:space="preserve">b) </w:t>
+      </w:r>
+    </w:p>
+    <w:p>
+      <w:pPr>
+        <w:rPr>
+          <w:rFonts w:ascii="Helvetica Neue Light" w:eastAsiaTheme="minorEastAsia" w:hAnsi="Helvetica Neue Light"/>
+          <w:sz w:val="21"/>
+          <w:szCs w:val="21"/>
+        </w:rPr>
+      </w:pPr>
+      <w:r>
+        <w:rPr>
+          <w:rFonts w:ascii="Helvetica Neue Light" w:eastAsiaTheme="minorEastAsia" w:hAnsi="Helvetica Neue Light"/>
+          <w:sz w:val="21"/>
+          <w:szCs w:val="21"/>
+        </w:rPr>
+        <w:t>SELECT morada</w:t>
+      </w:r>
+    </w:p>
+    <w:p>
+      <w:pPr>
+        <w:rPr>
+          <w:rFonts w:ascii="Helvetica Neue Light" w:eastAsiaTheme="minorEastAsia" w:hAnsi="Helvetica Neue Light"/>
+          <w:sz w:val="21"/>
+          <w:szCs w:val="21"/>
+        </w:rPr>
+      </w:pPr>
+      <w:r>
+        <w:rPr>
+          <w:rFonts w:ascii="Helvetica Neue Light" w:eastAsiaTheme="minorEastAsia" w:hAnsi="Helvetica Neue Light"/>
+          <w:sz w:val="21"/>
+          <w:szCs w:val="21"/>
+        </w:rPr>
+        <w:t>FROM aluga NATURAL JOIN reserva</w:t>
+      </w:r>
+    </w:p>
+    <w:p>
+      <w:pPr>
+        <w:rPr>
+          <w:rFonts w:ascii="Helvetica Neue Light" w:eastAsiaTheme="minorEastAsia" w:hAnsi="Helvetica Neue Light"/>
+          <w:sz w:val="21"/>
+          <w:szCs w:val="21"/>
+        </w:rPr>
+      </w:pPr>
+      <w:r>
+        <w:rPr>
+          <w:rFonts w:ascii="Helvetica Neue Light" w:eastAsiaTheme="minorEastAsia" w:hAnsi="Helvetica Neue Light"/>
+          <w:sz w:val="21"/>
+          <w:szCs w:val="21"/>
+        </w:rPr>
+        <w:t>GROUP BY morada</w:t>
+      </w:r>
+    </w:p>
+    <w:p>
+      <w:pPr>
+        <w:rPr>
+          <w:rFonts w:ascii="Helvetica Neue Light" w:eastAsiaTheme="minorEastAsia" w:hAnsi="Helvetica Neue Light"/>
+          <w:sz w:val="21"/>
+          <w:szCs w:val="21"/>
+        </w:rPr>
+      </w:pPr>
+      <w:r>
+        <w:rPr>
+          <w:rFonts w:ascii="Helvetica Neue Light" w:eastAsiaTheme="minorEastAsia" w:hAnsi="Helvetica Neue Light"/>
+          <w:sz w:val="21"/>
+          <w:szCs w:val="21"/>
+        </w:rPr>
+        <w:t>HAVING COUNT(morada) &gt;= (</w:t>
+      </w:r>
+    </w:p>
+    <w:p>
+      <w:pPr>
+        <w:rPr>
+          <w:rFonts w:ascii="Helvetica Neue Light" w:eastAsiaTheme="minorEastAsia" w:hAnsi="Helvetica Neue Light"/>
+          <w:sz w:val="21"/>
+          <w:szCs w:val="21"/>
+        </w:rPr>
+      </w:pPr>
+      <w:r>
+        <w:rPr>
+          <w:rFonts w:ascii="Helvetica Neue Light" w:eastAsiaTheme="minorEastAsia" w:hAnsi="Helvetica Neue Light"/>
+          <w:sz w:val="21"/>
+          <w:szCs w:val="21"/>
+        </w:rPr>
+        <w:tab/>
+        <w:t>SELECT AVG(</w:t>
+      </w:r>
+      <w:proofErr w:type="gramStart"/>
+      <w:r>
+        <w:rPr>
+          <w:rFonts w:ascii="Helvetica Neue Light" w:eastAsiaTheme="minorEastAsia" w:hAnsi="Helvetica Neue Light"/>
+          <w:sz w:val="21"/>
+          <w:szCs w:val="21"/>
+        </w:rPr>
+        <w:t>temp.count</w:t>
+      </w:r>
+      <w:proofErr w:type="gramEnd"/>
+      <w:r>
+        <w:rPr>
+          <w:rFonts w:ascii="Helvetica Neue Light" w:eastAsiaTheme="minorEastAsia" w:hAnsi="Helvetica Neue Light"/>
+          <w:sz w:val="21"/>
+          <w:szCs w:val="21"/>
+        </w:rPr>
+        <w:t>)</w:t>
+      </w:r>
+    </w:p>
+    <w:p>
+      <w:pPr>
+        <w:ind w:firstLine="708"/>
+        <w:rPr>
+          <w:rFonts w:ascii="Helvetica Neue Light" w:eastAsiaTheme="minorEastAsia" w:hAnsi="Helvetica Neue Light"/>
+          <w:sz w:val="21"/>
+          <w:szCs w:val="21"/>
+        </w:rPr>
+      </w:pPr>
+      <w:r>
+        <w:rPr>
+          <w:rFonts w:ascii="Helvetica Neue Light" w:eastAsiaTheme="minorEastAsia" w:hAnsi="Helvetica Neue Light"/>
+          <w:sz w:val="21"/>
+          <w:szCs w:val="21"/>
+        </w:rPr>
+        <w:t>FROM (</w:t>
+      </w:r>
+    </w:p>
+    <w:p>
+      <w:pPr>
+        <w:rPr>
+          <w:rFonts w:ascii="Helvetica Neue Light" w:eastAsiaTheme="minorEastAsia" w:hAnsi="Helvetica Neue Light"/>
+          <w:sz w:val="21"/>
+          <w:szCs w:val="21"/>
+        </w:rPr>
+      </w:pPr>
+      <w:r>
+        <w:rPr>
+          <w:rFonts w:ascii="Helvetica Neue Light" w:eastAsiaTheme="minorEastAsia" w:hAnsi="Helvetica Neue Light"/>
+          <w:sz w:val="21"/>
+          <w:szCs w:val="21"/>
+        </w:rPr>
+        <w:tab/>
+      </w:r>
+      <w:r>
+        <w:rPr>
+          <w:rFonts w:ascii="Helvetica Neue Light" w:eastAsiaTheme="minorEastAsia" w:hAnsi="Helvetica Neue Light"/>
+          <w:sz w:val="21"/>
+          <w:szCs w:val="21"/>
+        </w:rPr>
+        <w:tab/>
+        <w:t xml:space="preserve">SELECT COUNT(morada) as </w:t>
+      </w:r>
+      <w:proofErr w:type="spellStart"/>
+      <w:r>
+        <w:rPr>
+          <w:rFonts w:ascii="Helvetica Neue Light" w:eastAsiaTheme="minorEastAsia" w:hAnsi="Helvetica Neue Light"/>
+          <w:sz w:val="21"/>
+          <w:szCs w:val="21"/>
+        </w:rPr>
+        <w:t>count</w:t>
+      </w:r>
+      <w:proofErr w:type="spellEnd"/>
+    </w:p>
+    <w:p>
+      <w:pPr>
+        <w:ind w:left="708" w:firstLine="708"/>
+        <w:rPr>
+          <w:rFonts w:ascii="Helvetica Neue Light" w:eastAsiaTheme="minorEastAsia" w:hAnsi="Helvetica Neue Light"/>
+          <w:sz w:val="21"/>
+          <w:szCs w:val="21"/>
+        </w:rPr>
+      </w:pPr>
+      <w:r>
+        <w:rPr>
+          <w:rFonts w:ascii="Helvetica Neue Light" w:eastAsiaTheme="minorEastAsia" w:hAnsi="Helvetica Neue Light"/>
+          <w:sz w:val="21"/>
+          <w:szCs w:val="21"/>
+        </w:rPr>
+        <w:t>FROM aluga NATURAL JOIN reserva</w:t>
+      </w:r>
+    </w:p>
+    <w:p>
+      <w:pPr>
+        <w:rPr>
+          <w:rFonts w:ascii="Helvetica Neue Light" w:eastAsiaTheme="minorEastAsia" w:hAnsi="Helvetica Neue Light"/>
+          <w:sz w:val="21"/>
+          <w:szCs w:val="21"/>
+        </w:rPr>
+      </w:pPr>
+      <w:r>
+        <w:rPr>
+          <w:rFonts w:ascii="Helvetica Neue Light" w:eastAsiaTheme="minorEastAsia" w:hAnsi="Helvetica Neue Light"/>
+          <w:sz w:val="21"/>
+          <w:szCs w:val="21"/>
+        </w:rPr>
+        <w:tab/>
+      </w:r>
+      <w:r>
+        <w:rPr>
+          <w:rFonts w:ascii="Helvetica Neue Light" w:eastAsiaTheme="minorEastAsia" w:hAnsi="Helvetica Neue Light"/>
+          <w:sz w:val="21"/>
+          <w:szCs w:val="21"/>
+        </w:rPr>
+        <w:tab/>
+        <w:t>GROUP BY morada</w:t>
+      </w:r>
+      <w:r>
+        <w:rPr>
+          <w:rFonts w:ascii="Helvetica Neue Light" w:eastAsiaTheme="minorEastAsia" w:hAnsi="Helvetica Neue Light"/>
+          <w:sz w:val="21"/>
+          <w:szCs w:val="21"/>
+        </w:rPr>
+        <w:t xml:space="preserve">) as </w:t>
+      </w:r>
+      <w:proofErr w:type="spellStart"/>
+      <w:r>
+        <w:rPr>
+          <w:rFonts w:ascii="Helvetica Neue Light" w:eastAsiaTheme="minorEastAsia" w:hAnsi="Helvetica Neue Light"/>
+          <w:sz w:val="21"/>
+          <w:szCs w:val="21"/>
+        </w:rPr>
+        <w:t>temp</w:t>
+      </w:r>
+      <w:proofErr w:type="spellEnd"/>
+    </w:p>
+    <w:p>
+      <w:pPr>
+        <w:rPr>
+          <w:rFonts w:ascii="Helvetica Neue Light" w:eastAsiaTheme="minorEastAsia" w:hAnsi="Helvetica Neue Light"/>
+          <w:sz w:val="21"/>
+          <w:szCs w:val="21"/>
+        </w:rPr>
+      </w:pPr>
+      <w:r>
+        <w:rPr>
+          <w:rFonts w:ascii="Helvetica Neue Light" w:eastAsiaTheme="minorEastAsia" w:hAnsi="Helvetica Neue Light"/>
+          <w:sz w:val="21"/>
+          <w:szCs w:val="21"/>
+        </w:rPr>
+        <w:t>);</w:t>
+      </w:r>
+    </w:p>
+    <w:p>
+      <w:pPr>
+        <w:rPr>
+          <w:rFonts w:ascii="Helvetica Neue Light" w:eastAsiaTheme="minorEastAsia" w:hAnsi="Helvetica Neue Light"/>
+          <w:sz w:val="21"/>
+          <w:szCs w:val="21"/>
+        </w:rPr>
+      </w:pPr>
+      <w:r>
+        <w:rPr>
+          <w:rFonts w:ascii="Helvetica Neue Light" w:eastAsiaTheme="minorEastAsia" w:hAnsi="Helvetica Neue Light"/>
+          <w:sz w:val="21"/>
+          <w:szCs w:val="21"/>
+        </w:rPr>
+        <w:t xml:space="preserve">Selecionámos a morada dos edifícios onde, por morada, verificámos </w:t>
+      </w:r>
+      <w:r>
+        <w:rPr>
+          <w:rFonts w:ascii="Helvetica Neue Light" w:eastAsiaTheme="minorEastAsia" w:hAnsi="Helvetica Neue Light"/>
+          <w:sz w:val="21"/>
+          <w:szCs w:val="21"/>
+        </w:rPr>
+        <w:t>qu</w:t>
+      </w:r>
+      <w:r>
+        <w:rPr>
+          <w:rFonts w:ascii="Helvetica Neue Light" w:eastAsiaTheme="minorEastAsia" w:hAnsi="Helvetica Neue Light"/>
+          <w:sz w:val="21"/>
+          <w:szCs w:val="21"/>
+        </w:rPr>
+        <w:t>e o número de reservas é superior à média de número de reservas</w:t>
+      </w:r>
+      <w:r>
+        <w:rPr>
+          <w:rFonts w:ascii="Helvetica Neue Light" w:eastAsiaTheme="minorEastAsia" w:hAnsi="Helvetica Neue Light"/>
+          <w:sz w:val="21"/>
+          <w:szCs w:val="21"/>
+        </w:rPr>
+        <w:t xml:space="preserve"> de todos os edifícios</w:t>
+      </w:r>
+      <w:r>
+        <w:rPr>
+          <w:rFonts w:ascii="Helvetica Neue Light" w:eastAsiaTheme="minorEastAsia" w:hAnsi="Helvetica Neue Light"/>
+          <w:sz w:val="21"/>
+          <w:szCs w:val="21"/>
+        </w:rPr>
+        <w:t>. Para tal usá</w:t>
+      </w:r>
+      <w:r>
+        <w:rPr>
+          <w:rFonts w:ascii="Helvetica Neue Light" w:eastAsiaTheme="minorEastAsia" w:hAnsi="Helvetica Neue Light"/>
+          <w:sz w:val="21"/>
+          <w:szCs w:val="21"/>
+        </w:rPr>
+        <w:t xml:space="preserve">mos uma </w:t>
+      </w:r>
+      <w:proofErr w:type="spellStart"/>
+      <w:r>
+        <w:rPr>
+          <w:rFonts w:ascii="Helvetica Neue Light" w:eastAsiaTheme="minorEastAsia" w:hAnsi="Helvetica Neue Light"/>
+          <w:sz w:val="21"/>
+          <w:szCs w:val="21"/>
+        </w:rPr>
+        <w:t>sub-query</w:t>
+      </w:r>
+      <w:proofErr w:type="spellEnd"/>
+      <w:r>
+        <w:rPr>
+          <w:rFonts w:ascii="Helvetica Neue Light" w:eastAsiaTheme="minorEastAsia" w:hAnsi="Helvetica Neue Light"/>
+          <w:sz w:val="21"/>
+          <w:szCs w:val="21"/>
+        </w:rPr>
+        <w:t xml:space="preserve"> que seleciona o n</w:t>
+      </w:r>
+      <w:r>
+        <w:rPr>
+          <w:rFonts w:ascii="Helvetica Neue Light" w:eastAsiaTheme="minorEastAsia" w:hAnsi="Helvetica Neue Light"/>
+          <w:sz w:val="21"/>
+          <w:szCs w:val="21"/>
+        </w:rPr>
+        <w:t>ú</w:t>
+      </w:r>
+      <w:r>
+        <w:rPr>
+          <w:rFonts w:ascii="Helvetica Neue Light" w:eastAsiaTheme="minorEastAsia" w:hAnsi="Helvetica Neue Light"/>
+          <w:sz w:val="21"/>
+          <w:szCs w:val="21"/>
+        </w:rPr>
+        <w:t>mero de vezes que a morada se encontra reservada</w:t>
+      </w:r>
+      <w:r>
+        <w:rPr>
+          <w:rFonts w:ascii="Helvetica Neue Light" w:eastAsiaTheme="minorEastAsia" w:hAnsi="Helvetica Neue Light"/>
+          <w:sz w:val="21"/>
+          <w:szCs w:val="21"/>
+        </w:rPr>
+        <w:t xml:space="preserve"> e comparamos esse número com a média de modo a ficar com os edifícios com maior número de reservas que a média.</w:t>
+      </w:r>
+    </w:p>
+    <w:p>
+      <w:pPr>
+        <w:rPr>
+          <w:rFonts w:ascii="Helvetica Neue Light" w:eastAsiaTheme="minorEastAsia" w:hAnsi="Helvetica Neue Light"/>
+        </w:rPr>
+      </w:pPr>
+    </w:p>
+    <w:p>
+      <w:pPr>
+        <w:rPr>
+          <w:rFonts w:ascii="Helvetica Neue Light" w:eastAsiaTheme="minorEastAsia" w:hAnsi="Helvetica Neue Light"/>
+        </w:rPr>
+      </w:pPr>
+    </w:p>
+    <w:p>
+      <w:pPr>
+        <w:rPr>
+          <w:rFonts w:ascii="Helvetica Neue Light" w:eastAsiaTheme="minorEastAsia" w:hAnsi="Helvetica Neue Light"/>
+        </w:rPr>
+      </w:pPr>
+      <w:r>
+        <w:rPr>
+          <w:rFonts w:ascii="Helvetica Neue Light" w:eastAsiaTheme="minorEastAsia" w:hAnsi="Helvetica Neue Light"/>
+        </w:rPr>
+        <w:t>c)</w:t>
+      </w:r>
+    </w:p>
+    <w:p>
+      <w:pPr>
+        <w:rPr>
+          <w:rFonts w:ascii="Helvetica Neue Light" w:eastAsiaTheme="minorEastAsia" w:hAnsi="Helvetica Neue Light"/>
+          <w:sz w:val="21"/>
+          <w:szCs w:val="21"/>
+        </w:rPr>
+      </w:pPr>
+      <w:r>
+        <w:rPr>
+          <w:rFonts w:ascii="Helvetica Neue Light" w:eastAsiaTheme="minorEastAsia" w:hAnsi="Helvetica Neue Light"/>
+          <w:sz w:val="21"/>
+          <w:szCs w:val="21"/>
+        </w:rPr>
+        <w:t xml:space="preserve">SELECT </w:t>
+      </w:r>
+      <w:proofErr w:type="spellStart"/>
+      <w:r>
+        <w:rPr>
+          <w:rFonts w:ascii="Helvetica Neue Light" w:eastAsiaTheme="minorEastAsia" w:hAnsi="Helvetica Neue Light"/>
+          <w:sz w:val="21"/>
+          <w:szCs w:val="21"/>
+        </w:rPr>
+        <w:t>nif</w:t>
+      </w:r>
+      <w:proofErr w:type="spellEnd"/>
+      <w:r>
+        <w:rPr>
+          <w:rFonts w:ascii="Helvetica Neue Light" w:eastAsiaTheme="minorEastAsia" w:hAnsi="Helvetica Neue Light"/>
+          <w:sz w:val="21"/>
+          <w:szCs w:val="21"/>
+        </w:rPr>
+        <w:t>, nome</w:t>
+      </w:r>
+    </w:p>
+    <w:p>
+      <w:pPr>
+        <w:rPr>
+          <w:rFonts w:ascii="Helvetica Neue Light" w:eastAsiaTheme="minorEastAsia" w:hAnsi="Helvetica Neue Light"/>
+          <w:sz w:val="21"/>
+          <w:szCs w:val="21"/>
+        </w:rPr>
+      </w:pPr>
+      <w:r>
+        <w:rPr>
+          <w:rFonts w:ascii="Helvetica Neue Light" w:eastAsiaTheme="minorEastAsia" w:hAnsi="Helvetica Neue Light"/>
+          <w:sz w:val="21"/>
+          <w:szCs w:val="21"/>
+        </w:rPr>
+        <w:t xml:space="preserve">FROM </w:t>
+      </w:r>
+      <w:proofErr w:type="spellStart"/>
+      <w:r>
+        <w:rPr>
+          <w:rFonts w:ascii="Helvetica Neue Light" w:eastAsiaTheme="minorEastAsia" w:hAnsi="Helvetica Neue Light"/>
+          <w:sz w:val="21"/>
+          <w:szCs w:val="21"/>
+        </w:rPr>
+        <w:t>user</w:t>
+      </w:r>
+      <w:proofErr w:type="spellEnd"/>
+    </w:p>
+    <w:p>
+      <w:pPr>
+        <w:rPr>
+          <w:rFonts w:ascii="Helvetica Neue Light" w:eastAsiaTheme="minorEastAsia" w:hAnsi="Helvetica Neue Light"/>
+          <w:sz w:val="21"/>
+          <w:szCs w:val="21"/>
+        </w:rPr>
+      </w:pPr>
+      <w:r>
+        <w:rPr>
+          <w:rFonts w:ascii="Helvetica Neue Light" w:eastAsiaTheme="minorEastAsia" w:hAnsi="Helvetica Neue Light"/>
+          <w:sz w:val="21"/>
+          <w:szCs w:val="21"/>
+        </w:rPr>
+        <w:t xml:space="preserve">NATURAL </w:t>
+      </w:r>
+      <w:proofErr w:type="gramStart"/>
+      <w:r>
+        <w:rPr>
+          <w:rFonts w:ascii="Helvetica Neue Light" w:eastAsiaTheme="minorEastAsia" w:hAnsi="Helvetica Neue Light"/>
+          <w:sz w:val="21"/>
+          <w:szCs w:val="21"/>
+        </w:rPr>
+        <w:t>JOIN(</w:t>
+      </w:r>
+      <w:proofErr w:type="gramEnd"/>
+    </w:p>
+    <w:p>
+      <w:pPr>
+        <w:ind w:firstLine="708"/>
+        <w:rPr>
+          <w:rFonts w:ascii="Helvetica Neue Light" w:eastAsiaTheme="minorEastAsia" w:hAnsi="Helvetica Neue Light"/>
+          <w:sz w:val="21"/>
+          <w:szCs w:val="21"/>
+        </w:rPr>
+      </w:pPr>
+      <w:r>
+        <w:rPr>
+          <w:rFonts w:ascii="Helvetica Neue Light" w:eastAsiaTheme="minorEastAsia" w:hAnsi="Helvetica Neue Light"/>
+          <w:sz w:val="21"/>
+          <w:szCs w:val="21"/>
+        </w:rPr>
+        <w:t xml:space="preserve">SELECT </w:t>
+      </w:r>
+      <w:proofErr w:type="spellStart"/>
+      <w:r>
+        <w:rPr>
+          <w:rFonts w:ascii="Helvetica Neue Light" w:eastAsiaTheme="minorEastAsia" w:hAnsi="Helvetica Neue Light"/>
+          <w:sz w:val="21"/>
+          <w:szCs w:val="21"/>
+        </w:rPr>
+        <w:t>nif</w:t>
+      </w:r>
+      <w:proofErr w:type="spellEnd"/>
+    </w:p>
+    <w:p>
+      <w:pPr>
+        <w:ind w:firstLine="708"/>
+        <w:rPr>
+          <w:rFonts w:ascii="Helvetica Neue Light" w:eastAsiaTheme="minorEastAsia" w:hAnsi="Helvetica Neue Light"/>
+          <w:sz w:val="21"/>
+          <w:szCs w:val="21"/>
+        </w:rPr>
+      </w:pPr>
+      <w:r>
+        <w:rPr>
+          <w:rFonts w:ascii="Helvetica Neue Light" w:eastAsiaTheme="minorEastAsia" w:hAnsi="Helvetica Neue Light"/>
+          <w:sz w:val="21"/>
+          <w:szCs w:val="21"/>
+        </w:rPr>
+        <w:t>FROM aluga NATURAL JOIN fiscaliza</w:t>
+      </w:r>
+    </w:p>
+    <w:p>
+      <w:pPr>
+        <w:rPr>
+          <w:rFonts w:ascii="Helvetica Neue Light" w:eastAsiaTheme="minorEastAsia" w:hAnsi="Helvetica Neue Light"/>
+          <w:sz w:val="21"/>
+          <w:szCs w:val="21"/>
+        </w:rPr>
+      </w:pPr>
+      <w:r>
+        <w:rPr>
+          <w:rFonts w:ascii="Helvetica Neue Light" w:eastAsiaTheme="minorEastAsia" w:hAnsi="Helvetica Neue Light"/>
+          <w:sz w:val="21"/>
+          <w:szCs w:val="21"/>
+        </w:rPr>
+        <w:t xml:space="preserve">  </w:t>
+      </w:r>
+      <w:r>
+        <w:rPr>
+          <w:rFonts w:ascii="Helvetica Neue Light" w:eastAsiaTheme="minorEastAsia" w:hAnsi="Helvetica Neue Light"/>
+          <w:sz w:val="21"/>
+          <w:szCs w:val="21"/>
+        </w:rPr>
+        <w:tab/>
+        <w:t xml:space="preserve">GROUP BY </w:t>
+      </w:r>
+      <w:proofErr w:type="spellStart"/>
+      <w:r>
+        <w:rPr>
+          <w:rFonts w:ascii="Helvetica Neue Light" w:eastAsiaTheme="minorEastAsia" w:hAnsi="Helvetica Neue Light"/>
+          <w:sz w:val="21"/>
+          <w:szCs w:val="21"/>
+        </w:rPr>
+        <w:t>nif</w:t>
+      </w:r>
+      <w:proofErr w:type="spellEnd"/>
+    </w:p>
+    <w:p>
+      <w:pPr>
+        <w:ind w:firstLine="708"/>
+        <w:rPr>
+          <w:rFonts w:ascii="Helvetica Neue Light" w:eastAsiaTheme="minorEastAsia" w:hAnsi="Helvetica Neue Light"/>
+          <w:sz w:val="21"/>
+          <w:szCs w:val="21"/>
+        </w:rPr>
+      </w:pPr>
+      <w:r>
+        <w:rPr>
+          <w:rFonts w:ascii="Helvetica Neue Light" w:eastAsiaTheme="minorEastAsia" w:hAnsi="Helvetica Neue Light"/>
+          <w:sz w:val="21"/>
+          <w:szCs w:val="21"/>
+        </w:rPr>
+        <w:t xml:space="preserve">HAVING </w:t>
+      </w:r>
+      <w:proofErr w:type="gramStart"/>
+      <w:r>
+        <w:rPr>
+          <w:rFonts w:ascii="Helvetica Neue Light" w:eastAsiaTheme="minorEastAsia" w:hAnsi="Helvetica Neue Light"/>
+          <w:sz w:val="21"/>
+          <w:szCs w:val="21"/>
+        </w:rPr>
+        <w:t>COUNT(</w:t>
+      </w:r>
+      <w:proofErr w:type="gramEnd"/>
+      <w:r>
+        <w:rPr>
+          <w:rFonts w:ascii="Helvetica Neue Light" w:eastAsiaTheme="minorEastAsia" w:hAnsi="Helvetica Neue Light"/>
+          <w:sz w:val="21"/>
+          <w:szCs w:val="21"/>
+        </w:rPr>
+        <w:t>DISTINCT id) = 1</w:t>
+      </w:r>
+    </w:p>
+    <w:p>
+      <w:pPr>
+        <w:rPr>
+          <w:rFonts w:ascii="Helvetica Neue Light" w:eastAsiaTheme="minorEastAsia" w:hAnsi="Helvetica Neue Light"/>
+          <w:sz w:val="21"/>
+          <w:szCs w:val="21"/>
+        </w:rPr>
+      </w:pPr>
+      <w:r>
+        <w:rPr>
+          <w:rFonts w:ascii="Helvetica Neue Light" w:eastAsiaTheme="minorEastAsia" w:hAnsi="Helvetica Neue Light"/>
+          <w:sz w:val="21"/>
+          <w:szCs w:val="21"/>
+        </w:rPr>
+        <w:t xml:space="preserve">) AS </w:t>
+      </w:r>
+      <w:proofErr w:type="spellStart"/>
+      <w:r>
+        <w:rPr>
+          <w:rFonts w:ascii="Helvetica Neue Light" w:eastAsiaTheme="minorEastAsia" w:hAnsi="Helvetica Neue Light"/>
+          <w:sz w:val="21"/>
+          <w:szCs w:val="21"/>
+        </w:rPr>
+        <w:t>temp</w:t>
+      </w:r>
+      <w:proofErr w:type="spellEnd"/>
+      <w:r>
+        <w:rPr>
+          <w:rFonts w:ascii="Helvetica Neue Light" w:eastAsiaTheme="minorEastAsia" w:hAnsi="Helvetica Neue Light"/>
+          <w:sz w:val="21"/>
+          <w:szCs w:val="21"/>
+        </w:rPr>
+        <w:t>;</w:t>
+      </w:r>
+    </w:p>
+    <w:p>
+      <w:pPr>
+        <w:rPr>
+          <w:rFonts w:ascii="Helvetica Neue Light" w:eastAsiaTheme="minorEastAsia" w:hAnsi="Helvetica Neue Light"/>
+          <w:sz w:val="21"/>
+          <w:szCs w:val="21"/>
+        </w:rPr>
+      </w:pPr>
+      <w:r>
+        <w:rPr>
+          <w:rFonts w:ascii="Helvetica Neue Light" w:eastAsiaTheme="minorEastAsia" w:hAnsi="Helvetica Neue Light"/>
+          <w:sz w:val="21"/>
+          <w:szCs w:val="21"/>
+        </w:rPr>
+        <w:t xml:space="preserve">Selecionámos o </w:t>
+      </w:r>
+      <w:proofErr w:type="spellStart"/>
+      <w:r>
+        <w:rPr>
+          <w:rFonts w:ascii="Helvetica Neue Light" w:eastAsiaTheme="minorEastAsia" w:hAnsi="Helvetica Neue Light"/>
+          <w:sz w:val="21"/>
+          <w:szCs w:val="21"/>
+        </w:rPr>
+        <w:t>nif</w:t>
+      </w:r>
+      <w:proofErr w:type="spellEnd"/>
+      <w:r>
+        <w:rPr>
+          <w:rFonts w:ascii="Helvetica Neue Light" w:eastAsiaTheme="minorEastAsia" w:hAnsi="Helvetica Neue Light"/>
+          <w:sz w:val="21"/>
+          <w:szCs w:val="21"/>
+        </w:rPr>
+        <w:t xml:space="preserve"> e o nome do utilizador cujos alugáveis foram fiscalizados sempre pelo mesmo fiscal. Para tal usámos uma </w:t>
+      </w:r>
+      <w:proofErr w:type="spellStart"/>
+      <w:r>
+        <w:rPr>
+          <w:rFonts w:ascii="Helvetica Neue Light" w:eastAsiaTheme="minorEastAsia" w:hAnsi="Helvetica Neue Light"/>
+          <w:sz w:val="21"/>
+          <w:szCs w:val="21"/>
+        </w:rPr>
+        <w:t>sub</w:t>
+      </w:r>
+      <w:r>
+        <w:rPr>
+          <w:rFonts w:ascii="Helvetica Neue Light" w:eastAsiaTheme="minorEastAsia" w:hAnsi="Helvetica Neue Light"/>
+          <w:sz w:val="21"/>
+          <w:szCs w:val="21"/>
+        </w:rPr>
+        <w:t>-</w:t>
+      </w:r>
+      <w:r>
+        <w:rPr>
+          <w:rFonts w:ascii="Helvetica Neue Light" w:eastAsiaTheme="minorEastAsia" w:hAnsi="Helvetica Neue Light"/>
+          <w:sz w:val="21"/>
+          <w:szCs w:val="21"/>
+        </w:rPr>
+        <w:t>query</w:t>
+      </w:r>
+      <w:proofErr w:type="spellEnd"/>
+      <w:r>
+        <w:rPr>
+          <w:rFonts w:ascii="Helvetica Neue Light" w:eastAsiaTheme="minorEastAsia" w:hAnsi="Helvetica Neue Light"/>
+          <w:sz w:val="21"/>
+          <w:szCs w:val="21"/>
+        </w:rPr>
+        <w:t xml:space="preserve"> que selecio</w:t>
+      </w:r>
+      <w:bookmarkStart w:id="0" w:name="_GoBack"/>
+      <w:bookmarkEnd w:id="0"/>
+      <w:r>
+        <w:rPr>
+          <w:rFonts w:ascii="Helvetica Neue Light" w:eastAsiaTheme="minorEastAsia" w:hAnsi="Helvetica Neue Light"/>
+          <w:sz w:val="21"/>
+          <w:szCs w:val="21"/>
+        </w:rPr>
+        <w:t xml:space="preserve">na o </w:t>
+      </w:r>
+      <w:proofErr w:type="spellStart"/>
+      <w:r>
+        <w:rPr>
+          <w:rFonts w:ascii="Helvetica Neue Light" w:eastAsiaTheme="minorEastAsia" w:hAnsi="Helvetica Neue Light"/>
+          <w:sz w:val="21"/>
+          <w:szCs w:val="21"/>
+        </w:rPr>
+        <w:t>nif</w:t>
+      </w:r>
+      <w:proofErr w:type="spellEnd"/>
+      <w:r>
+        <w:rPr>
+          <w:rFonts w:ascii="Helvetica Neue Light" w:eastAsiaTheme="minorEastAsia" w:hAnsi="Helvetica Neue Light"/>
+          <w:sz w:val="21"/>
+          <w:szCs w:val="21"/>
+        </w:rPr>
+        <w:t xml:space="preserve"> do fiscal cuja a ocorrência </w:t>
+      </w:r>
+    </w:p>
+    <w:p>
+      <w:pPr>
+        <w:rPr>
+          <w:rFonts w:ascii="Helvetica Neue Light" w:eastAsiaTheme="minorEastAsia" w:hAnsi="Helvetica Neue Light"/>
+        </w:rPr>
+      </w:pPr>
+    </w:p>
+    <w:p>
+      <w:pPr>
+        <w:rPr>
+          <w:rFonts w:ascii="Helvetica Neue Light" w:eastAsiaTheme="minorEastAsia" w:hAnsi="Helvetica Neue Light"/>
+        </w:rPr>
+      </w:pPr>
+      <w:r>
+        <w:rPr>
+          <w:rFonts w:ascii="Helvetica Neue Light" w:eastAsiaTheme="minorEastAsia" w:hAnsi="Helvetica Neue Light"/>
+        </w:rPr>
+        <w:t>d)</w:t>
+      </w:r>
+    </w:p>
+    <w:p>
+      <w:pPr>
+        <w:rPr>
+          <w:rFonts w:ascii="Helvetica Neue Light" w:eastAsiaTheme="minorEastAsia" w:hAnsi="Helvetica Neue Light"/>
+          <w:sz w:val="21"/>
+          <w:szCs w:val="21"/>
+        </w:rPr>
+      </w:pPr>
+      <w:r>
+        <w:rPr>
+          <w:rFonts w:ascii="Helvetica Neue Light" w:eastAsiaTheme="minorEastAsia" w:hAnsi="Helvetica Neue Light"/>
+          <w:sz w:val="21"/>
+          <w:szCs w:val="21"/>
+        </w:rPr>
+        <w:t xml:space="preserve">SELECT morada, </w:t>
+      </w:r>
+      <w:proofErr w:type="spellStart"/>
+      <w:r>
+        <w:rPr>
+          <w:rFonts w:ascii="Helvetica Neue Light" w:eastAsiaTheme="minorEastAsia" w:hAnsi="Helvetica Neue Light"/>
+          <w:sz w:val="21"/>
+          <w:szCs w:val="21"/>
+        </w:rPr>
+        <w:t>codigo_espaco</w:t>
+      </w:r>
+      <w:proofErr w:type="spellEnd"/>
+      <w:r>
+        <w:rPr>
+          <w:rFonts w:ascii="Helvetica Neue Light" w:eastAsiaTheme="minorEastAsia" w:hAnsi="Helvetica Neue Light"/>
+          <w:sz w:val="21"/>
+          <w:szCs w:val="21"/>
+        </w:rPr>
+        <w:t>, pago</w:t>
+      </w:r>
+    </w:p>
+    <w:p>
+      <w:pPr>
+        <w:rPr>
+          <w:rFonts w:ascii="Helvetica Neue Light" w:eastAsiaTheme="minorEastAsia" w:hAnsi="Helvetica Neue Light"/>
+          <w:sz w:val="21"/>
+          <w:szCs w:val="21"/>
+        </w:rPr>
+      </w:pPr>
+      <w:r>
+        <w:rPr>
+          <w:rFonts w:ascii="Helvetica Neue Light" w:eastAsiaTheme="minorEastAsia" w:hAnsi="Helvetica Neue Light"/>
+          <w:sz w:val="21"/>
+          <w:szCs w:val="21"/>
+        </w:rPr>
+        <w:t>FROM</w:t>
+      </w:r>
+    </w:p>
+    <w:p>
+      <w:pPr>
+        <w:rPr>
+          <w:rFonts w:ascii="Helvetica Neue Light" w:eastAsiaTheme="minorEastAsia" w:hAnsi="Helvetica Neue Light"/>
+          <w:sz w:val="21"/>
+          <w:szCs w:val="21"/>
+        </w:rPr>
+      </w:pPr>
+      <w:r>
+        <w:rPr>
+          <w:rFonts w:ascii="Helvetica Neue Light" w:eastAsiaTheme="minorEastAsia" w:hAnsi="Helvetica Neue Light"/>
+          <w:sz w:val="21"/>
+          <w:szCs w:val="21"/>
+        </w:rPr>
+        <w:t xml:space="preserve">(SELECT morada, </w:t>
+      </w:r>
+      <w:proofErr w:type="spellStart"/>
+      <w:r>
+        <w:rPr>
+          <w:rFonts w:ascii="Helvetica Neue Light" w:eastAsiaTheme="minorEastAsia" w:hAnsi="Helvetica Neue Light"/>
+          <w:sz w:val="21"/>
+          <w:szCs w:val="21"/>
+        </w:rPr>
+        <w:t>codigo_espaco</w:t>
+      </w:r>
+      <w:proofErr w:type="spellEnd"/>
+      <w:r>
+        <w:rPr>
+          <w:rFonts w:ascii="Helvetica Neue Light" w:eastAsiaTheme="minorEastAsia" w:hAnsi="Helvetica Neue Light"/>
+          <w:sz w:val="21"/>
+          <w:szCs w:val="21"/>
+        </w:rPr>
+        <w:t xml:space="preserve">, </w:t>
+      </w:r>
+      <w:proofErr w:type="gramStart"/>
+      <w:r>
+        <w:rPr>
+          <w:rFonts w:ascii="Helvetica Neue Light" w:eastAsiaTheme="minorEastAsia" w:hAnsi="Helvetica Neue Light"/>
+          <w:sz w:val="21"/>
+          <w:szCs w:val="21"/>
+        </w:rPr>
+        <w:t>sum(</w:t>
+      </w:r>
+      <w:proofErr w:type="gramEnd"/>
+      <w:r>
+        <w:rPr>
+          <w:rFonts w:ascii="Helvetica Neue Light" w:eastAsiaTheme="minorEastAsia" w:hAnsi="Helvetica Neue Light"/>
+          <w:sz w:val="21"/>
+          <w:szCs w:val="21"/>
+        </w:rPr>
+        <w:t>(</w:t>
+      </w:r>
+      <w:proofErr w:type="spellStart"/>
+      <w:r>
+        <w:rPr>
+          <w:rFonts w:ascii="Helvetica Neue Light" w:eastAsiaTheme="minorEastAsia" w:hAnsi="Helvetica Neue Light"/>
+          <w:sz w:val="21"/>
+          <w:szCs w:val="21"/>
+        </w:rPr>
+        <w:t>datediff</w:t>
+      </w:r>
+      <w:proofErr w:type="spellEnd"/>
+      <w:r>
+        <w:rPr>
+          <w:rFonts w:ascii="Helvetica Neue Light" w:eastAsiaTheme="minorEastAsia" w:hAnsi="Helvetica Neue Light"/>
+          <w:sz w:val="21"/>
+          <w:szCs w:val="21"/>
+        </w:rPr>
+        <w:t>(</w:t>
+      </w:r>
+      <w:proofErr w:type="spellStart"/>
+      <w:r>
+        <w:rPr>
+          <w:rFonts w:ascii="Helvetica Neue Light" w:eastAsiaTheme="minorEastAsia" w:hAnsi="Helvetica Neue Light"/>
+          <w:sz w:val="21"/>
+          <w:szCs w:val="21"/>
+        </w:rPr>
+        <w:t>data_fim</w:t>
+      </w:r>
+      <w:proofErr w:type="spellEnd"/>
+      <w:r>
+        <w:rPr>
+          <w:rFonts w:ascii="Helvetica Neue Light" w:eastAsiaTheme="minorEastAsia" w:hAnsi="Helvetica Neue Light"/>
+          <w:sz w:val="21"/>
+          <w:szCs w:val="21"/>
+        </w:rPr>
+        <w:t xml:space="preserve">, </w:t>
+      </w:r>
+      <w:proofErr w:type="spellStart"/>
+      <w:r>
+        <w:rPr>
+          <w:rFonts w:ascii="Helvetica Neue Light" w:eastAsiaTheme="minorEastAsia" w:hAnsi="Helvetica Neue Light"/>
+          <w:sz w:val="21"/>
+          <w:szCs w:val="21"/>
+        </w:rPr>
+        <w:t>data_inicio</w:t>
+      </w:r>
+      <w:proofErr w:type="spellEnd"/>
+      <w:r>
+        <w:rPr>
+          <w:rFonts w:ascii="Helvetica Neue Light" w:eastAsiaTheme="minorEastAsia" w:hAnsi="Helvetica Neue Light"/>
+          <w:sz w:val="21"/>
+          <w:szCs w:val="21"/>
+        </w:rPr>
+        <w:t>))*tarifa)</w:t>
+      </w:r>
+    </w:p>
+    <w:p>
+      <w:pPr>
+        <w:rPr>
+          <w:rFonts w:ascii="Helvetica Neue Light" w:eastAsiaTheme="minorEastAsia" w:hAnsi="Helvetica Neue Light"/>
+          <w:sz w:val="21"/>
+          <w:szCs w:val="21"/>
+        </w:rPr>
+      </w:pPr>
+      <w:proofErr w:type="gramStart"/>
+      <w:r>
+        <w:rPr>
+          <w:rFonts w:ascii="Helvetica Neue Light" w:eastAsiaTheme="minorEastAsia" w:hAnsi="Helvetica Neue Light"/>
+          <w:sz w:val="21"/>
+          <w:szCs w:val="21"/>
+        </w:rPr>
+        <w:t>as pago</w:t>
+      </w:r>
+      <w:proofErr w:type="gramEnd"/>
+    </w:p>
+    <w:p>
+      <w:pPr>
+        <w:rPr>
+          <w:rFonts w:ascii="Helvetica Neue Light" w:eastAsiaTheme="minorEastAsia" w:hAnsi="Helvetica Neue Light"/>
+          <w:sz w:val="21"/>
+          <w:szCs w:val="21"/>
+        </w:rPr>
+      </w:pPr>
+      <w:r>
+        <w:rPr>
+          <w:rFonts w:ascii="Helvetica Neue Light" w:eastAsiaTheme="minorEastAsia" w:hAnsi="Helvetica Neue Light"/>
+          <w:sz w:val="21"/>
+          <w:szCs w:val="21"/>
+        </w:rPr>
+        <w:t>FROM oferta NATURAL JOIN aluga NATURAL JOIN paga NATURAL JOIN posto</w:t>
+      </w:r>
+    </w:p>
+    <w:p>
+      <w:pPr>
+        <w:rPr>
+          <w:rFonts w:ascii="Helvetica Neue Light" w:eastAsiaTheme="minorEastAsia" w:hAnsi="Helvetica Neue Light"/>
+          <w:sz w:val="21"/>
+          <w:szCs w:val="21"/>
+        </w:rPr>
+      </w:pPr>
+      <w:r>
+        <w:rPr>
+          <w:rFonts w:ascii="Helvetica Neue Light" w:eastAsiaTheme="minorEastAsia" w:hAnsi="Helvetica Neue Light"/>
+          <w:sz w:val="21"/>
+          <w:szCs w:val="21"/>
+        </w:rPr>
+        <w:t xml:space="preserve">WHERE (data </w:t>
+      </w:r>
+      <w:proofErr w:type="spellStart"/>
+      <w:r>
+        <w:rPr>
+          <w:rFonts w:ascii="Helvetica Neue Light" w:eastAsiaTheme="minorEastAsia" w:hAnsi="Helvetica Neue Light"/>
+          <w:sz w:val="21"/>
+          <w:szCs w:val="21"/>
+        </w:rPr>
+        <w:t>between</w:t>
+      </w:r>
+      <w:proofErr w:type="spellEnd"/>
+      <w:r>
+        <w:rPr>
+          <w:rFonts w:ascii="Helvetica Neue Light" w:eastAsiaTheme="minorEastAsia" w:hAnsi="Helvetica Neue Light"/>
+          <w:sz w:val="21"/>
+          <w:szCs w:val="21"/>
+        </w:rPr>
+        <w:t xml:space="preserve"> '2016-01-01 00:00:01' </w:t>
+      </w:r>
+      <w:proofErr w:type="spellStart"/>
+      <w:r>
+        <w:rPr>
+          <w:rFonts w:ascii="Helvetica Neue Light" w:eastAsiaTheme="minorEastAsia" w:hAnsi="Helvetica Neue Light"/>
+          <w:sz w:val="21"/>
+          <w:szCs w:val="21"/>
+        </w:rPr>
+        <w:t>and</w:t>
+      </w:r>
+      <w:proofErr w:type="spellEnd"/>
+      <w:r>
+        <w:rPr>
+          <w:rFonts w:ascii="Helvetica Neue Light" w:eastAsiaTheme="minorEastAsia" w:hAnsi="Helvetica Neue Light"/>
+          <w:sz w:val="21"/>
+          <w:szCs w:val="21"/>
+        </w:rPr>
+        <w:t xml:space="preserve"> '2016-12-31 23:59:59')</w:t>
+      </w:r>
+    </w:p>
+    <w:p>
+      <w:pPr>
+        <w:rPr>
+          <w:rFonts w:ascii="Helvetica Neue Light" w:eastAsiaTheme="minorEastAsia" w:hAnsi="Helvetica Neue Light"/>
+          <w:sz w:val="21"/>
+          <w:szCs w:val="21"/>
+        </w:rPr>
+      </w:pPr>
+      <w:r>
+        <w:rPr>
+          <w:rFonts w:ascii="Helvetica Neue Light" w:eastAsiaTheme="minorEastAsia" w:hAnsi="Helvetica Neue Light"/>
+          <w:sz w:val="21"/>
+          <w:szCs w:val="21"/>
+        </w:rPr>
+        <w:t xml:space="preserve">GROUP BY </w:t>
+      </w:r>
+      <w:proofErr w:type="spellStart"/>
+      <w:r>
+        <w:rPr>
+          <w:rFonts w:ascii="Helvetica Neue Light" w:eastAsiaTheme="minorEastAsia" w:hAnsi="Helvetica Neue Light"/>
+          <w:sz w:val="21"/>
+          <w:szCs w:val="21"/>
+        </w:rPr>
+        <w:t>codigo_espaco</w:t>
+      </w:r>
+      <w:proofErr w:type="spellEnd"/>
+      <w:r>
+        <w:rPr>
+          <w:rFonts w:ascii="Helvetica Neue Light" w:eastAsiaTheme="minorEastAsia" w:hAnsi="Helvetica Neue Light"/>
+          <w:sz w:val="21"/>
+          <w:szCs w:val="21"/>
+        </w:rPr>
+        <w:t xml:space="preserve">, morada) as </w:t>
+      </w:r>
+      <w:proofErr w:type="spellStart"/>
+      <w:r>
+        <w:rPr>
+          <w:rFonts w:ascii="Helvetica Neue Light" w:eastAsiaTheme="minorEastAsia" w:hAnsi="Helvetica Neue Light"/>
+          <w:sz w:val="21"/>
+          <w:szCs w:val="21"/>
+        </w:rPr>
+        <w:t>temp</w:t>
+      </w:r>
+      <w:proofErr w:type="spellEnd"/>
+    </w:p>
+    <w:p>
+      <w:pPr>
+        <w:rPr>
+          <w:rFonts w:ascii="Helvetica Neue Light" w:eastAsiaTheme="minorEastAsia" w:hAnsi="Helvetica Neue Light"/>
+          <w:sz w:val="21"/>
+          <w:szCs w:val="21"/>
+        </w:rPr>
+      </w:pPr>
+      <w:r>
+        <w:rPr>
+          <w:rFonts w:ascii="Helvetica Neue Light" w:eastAsiaTheme="minorEastAsia" w:hAnsi="Helvetica Neue Light"/>
+          <w:sz w:val="21"/>
+          <w:szCs w:val="21"/>
+        </w:rPr>
+        <w:t>UNION</w:t>
+      </w:r>
+    </w:p>
+    <w:p>
+      <w:pPr>
+        <w:rPr>
+          <w:rFonts w:ascii="Helvetica Neue Light" w:eastAsiaTheme="minorEastAsia" w:hAnsi="Helvetica Neue Light"/>
+          <w:sz w:val="21"/>
+          <w:szCs w:val="21"/>
+        </w:rPr>
+      </w:pPr>
+      <w:r>
+        <w:rPr>
+          <w:rFonts w:ascii="Helvetica Neue Light" w:eastAsiaTheme="minorEastAsia" w:hAnsi="Helvetica Neue Light"/>
+          <w:sz w:val="21"/>
+          <w:szCs w:val="21"/>
+        </w:rPr>
+        <w:t xml:space="preserve">(SELECT morada, </w:t>
+      </w:r>
+      <w:proofErr w:type="spellStart"/>
+      <w:r>
+        <w:rPr>
+          <w:rFonts w:ascii="Helvetica Neue Light" w:eastAsiaTheme="minorEastAsia" w:hAnsi="Helvetica Neue Light"/>
+          <w:sz w:val="21"/>
+          <w:szCs w:val="21"/>
+        </w:rPr>
+        <w:t>codigo</w:t>
+      </w:r>
+      <w:proofErr w:type="spellEnd"/>
+      <w:r>
+        <w:rPr>
+          <w:rFonts w:ascii="Helvetica Neue Light" w:eastAsiaTheme="minorEastAsia" w:hAnsi="Helvetica Neue Light"/>
+          <w:sz w:val="21"/>
+          <w:szCs w:val="21"/>
+        </w:rPr>
+        <w:t xml:space="preserve"> as </w:t>
+      </w:r>
+      <w:proofErr w:type="spellStart"/>
+      <w:r>
+        <w:rPr>
+          <w:rFonts w:ascii="Helvetica Neue Light" w:eastAsiaTheme="minorEastAsia" w:hAnsi="Helvetica Neue Light"/>
+          <w:sz w:val="21"/>
+          <w:szCs w:val="21"/>
+        </w:rPr>
+        <w:t>codigo_espaco</w:t>
+      </w:r>
+      <w:proofErr w:type="spellEnd"/>
+      <w:r>
+        <w:rPr>
+          <w:rFonts w:ascii="Helvetica Neue Light" w:eastAsiaTheme="minorEastAsia" w:hAnsi="Helvetica Neue Light"/>
+          <w:sz w:val="21"/>
+          <w:szCs w:val="21"/>
+        </w:rPr>
+        <w:t xml:space="preserve">, </w:t>
+      </w:r>
+      <w:proofErr w:type="gramStart"/>
+      <w:r>
+        <w:rPr>
+          <w:rFonts w:ascii="Helvetica Neue Light" w:eastAsiaTheme="minorEastAsia" w:hAnsi="Helvetica Neue Light"/>
+          <w:sz w:val="21"/>
+          <w:szCs w:val="21"/>
+        </w:rPr>
+        <w:t>sum(</w:t>
+      </w:r>
+      <w:proofErr w:type="gramEnd"/>
+      <w:r>
+        <w:rPr>
+          <w:rFonts w:ascii="Helvetica Neue Light" w:eastAsiaTheme="minorEastAsia" w:hAnsi="Helvetica Neue Light"/>
+          <w:sz w:val="21"/>
+          <w:szCs w:val="21"/>
+        </w:rPr>
+        <w:t>(</w:t>
+      </w:r>
+      <w:proofErr w:type="spellStart"/>
+      <w:r>
+        <w:rPr>
+          <w:rFonts w:ascii="Helvetica Neue Light" w:eastAsiaTheme="minorEastAsia" w:hAnsi="Helvetica Neue Light"/>
+          <w:sz w:val="21"/>
+          <w:szCs w:val="21"/>
+        </w:rPr>
+        <w:t>datediff</w:t>
+      </w:r>
+      <w:proofErr w:type="spellEnd"/>
+      <w:r>
+        <w:rPr>
+          <w:rFonts w:ascii="Helvetica Neue Light" w:eastAsiaTheme="minorEastAsia" w:hAnsi="Helvetica Neue Light"/>
+          <w:sz w:val="21"/>
+          <w:szCs w:val="21"/>
+        </w:rPr>
+        <w:t>(</w:t>
+      </w:r>
+      <w:proofErr w:type="spellStart"/>
+      <w:r>
+        <w:rPr>
+          <w:rFonts w:ascii="Helvetica Neue Light" w:eastAsiaTheme="minorEastAsia" w:hAnsi="Helvetica Neue Light"/>
+          <w:sz w:val="21"/>
+          <w:szCs w:val="21"/>
+        </w:rPr>
+        <w:t>data_fim</w:t>
+      </w:r>
+      <w:proofErr w:type="spellEnd"/>
+      <w:r>
+        <w:rPr>
+          <w:rFonts w:ascii="Helvetica Neue Light" w:eastAsiaTheme="minorEastAsia" w:hAnsi="Helvetica Neue Light"/>
+          <w:sz w:val="21"/>
+          <w:szCs w:val="21"/>
+        </w:rPr>
+        <w:t xml:space="preserve">, </w:t>
+      </w:r>
+      <w:proofErr w:type="spellStart"/>
+      <w:r>
+        <w:rPr>
+          <w:rFonts w:ascii="Helvetica Neue Light" w:eastAsiaTheme="minorEastAsia" w:hAnsi="Helvetica Neue Light"/>
+          <w:sz w:val="21"/>
+          <w:szCs w:val="21"/>
+        </w:rPr>
+        <w:t>data_inicio</w:t>
+      </w:r>
+      <w:proofErr w:type="spellEnd"/>
+      <w:r>
+        <w:rPr>
+          <w:rFonts w:ascii="Helvetica Neue Light" w:eastAsiaTheme="minorEastAsia" w:hAnsi="Helvetica Neue Light"/>
+          <w:sz w:val="21"/>
+          <w:szCs w:val="21"/>
+        </w:rPr>
+        <w:t>))*tarifa) as pago</w:t>
+      </w:r>
+    </w:p>
+    <w:p>
+      <w:pPr>
+        <w:rPr>
+          <w:rFonts w:ascii="Helvetica Neue Light" w:eastAsiaTheme="minorEastAsia" w:hAnsi="Helvetica Neue Light"/>
+          <w:sz w:val="21"/>
+          <w:szCs w:val="21"/>
+        </w:rPr>
+      </w:pPr>
+      <w:r>
+        <w:rPr>
+          <w:rFonts w:ascii="Helvetica Neue Light" w:eastAsiaTheme="minorEastAsia" w:hAnsi="Helvetica Neue Light"/>
+          <w:sz w:val="21"/>
+          <w:szCs w:val="21"/>
+        </w:rPr>
+        <w:t xml:space="preserve">FROM oferta NATURAL JOIN aluga NATURAL JOIN paga NATURAL JOIN </w:t>
+      </w:r>
+      <w:proofErr w:type="spellStart"/>
+      <w:r>
+        <w:rPr>
+          <w:rFonts w:ascii="Helvetica Neue Light" w:eastAsiaTheme="minorEastAsia" w:hAnsi="Helvetica Neue Light"/>
+          <w:sz w:val="21"/>
+          <w:szCs w:val="21"/>
+        </w:rPr>
+        <w:t>espaco</w:t>
+      </w:r>
+      <w:proofErr w:type="spellEnd"/>
+    </w:p>
+    <w:p>
+      <w:pPr>
+        <w:rPr>
+          <w:rFonts w:ascii="Helvetica Neue Light" w:eastAsiaTheme="minorEastAsia" w:hAnsi="Helvetica Neue Light"/>
+          <w:sz w:val="21"/>
+          <w:szCs w:val="21"/>
+        </w:rPr>
+      </w:pPr>
+      <w:r>
+        <w:rPr>
+          <w:rFonts w:ascii="Helvetica Neue Light" w:eastAsiaTheme="minorEastAsia" w:hAnsi="Helvetica Neue Light"/>
+          <w:sz w:val="21"/>
+          <w:szCs w:val="21"/>
+        </w:rPr>
+        <w:t xml:space="preserve">WHERE (data </w:t>
+      </w:r>
+      <w:proofErr w:type="spellStart"/>
+      <w:r>
+        <w:rPr>
+          <w:rFonts w:ascii="Helvetica Neue Light" w:eastAsiaTheme="minorEastAsia" w:hAnsi="Helvetica Neue Light"/>
+          <w:sz w:val="21"/>
+          <w:szCs w:val="21"/>
+        </w:rPr>
+        <w:t>between</w:t>
+      </w:r>
+      <w:proofErr w:type="spellEnd"/>
+      <w:r>
+        <w:rPr>
+          <w:rFonts w:ascii="Helvetica Neue Light" w:eastAsiaTheme="minorEastAsia" w:hAnsi="Helvetica Neue Light"/>
+          <w:sz w:val="21"/>
+          <w:szCs w:val="21"/>
+        </w:rPr>
+        <w:t xml:space="preserve"> '2016-01-01 00:00:01' </w:t>
+      </w:r>
+      <w:proofErr w:type="spellStart"/>
+      <w:r>
+        <w:rPr>
+          <w:rFonts w:ascii="Helvetica Neue Light" w:eastAsiaTheme="minorEastAsia" w:hAnsi="Helvetica Neue Light"/>
+          <w:sz w:val="21"/>
+          <w:szCs w:val="21"/>
+        </w:rPr>
+        <w:t>and</w:t>
+      </w:r>
+      <w:proofErr w:type="spellEnd"/>
+      <w:r>
+        <w:rPr>
+          <w:rFonts w:ascii="Helvetica Neue Light" w:eastAsiaTheme="minorEastAsia" w:hAnsi="Helvetica Neue Light"/>
+          <w:sz w:val="21"/>
+          <w:szCs w:val="21"/>
+        </w:rPr>
+        <w:t xml:space="preserve"> '2016-12-31 23:59:59')</w:t>
+      </w:r>
+    </w:p>
+    <w:p>
+      <w:pPr>
+        <w:rPr>
+          <w:rFonts w:ascii="Helvetica Neue Light" w:eastAsiaTheme="minorEastAsia" w:hAnsi="Helvetica Neue Light"/>
+          <w:sz w:val="21"/>
+          <w:szCs w:val="21"/>
+        </w:rPr>
+      </w:pPr>
+      <w:r>
+        <w:rPr>
+          <w:rFonts w:ascii="Helvetica Neue Light" w:eastAsiaTheme="minorEastAsia" w:hAnsi="Helvetica Neue Light"/>
+          <w:sz w:val="21"/>
+          <w:szCs w:val="21"/>
+        </w:rPr>
+        <w:t xml:space="preserve">GROUP BY </w:t>
+      </w:r>
+      <w:proofErr w:type="spellStart"/>
+      <w:r>
+        <w:rPr>
+          <w:rFonts w:ascii="Helvetica Neue Light" w:eastAsiaTheme="minorEastAsia" w:hAnsi="Helvetica Neue Light"/>
+          <w:sz w:val="21"/>
+          <w:szCs w:val="21"/>
+        </w:rPr>
+        <w:t>codigo_espaco</w:t>
+      </w:r>
+      <w:proofErr w:type="spellEnd"/>
+      <w:r>
+        <w:rPr>
+          <w:rFonts w:ascii="Helvetica Neue Light" w:eastAsiaTheme="minorEastAsia" w:hAnsi="Helvetica Neue Light"/>
+          <w:sz w:val="21"/>
+          <w:szCs w:val="21"/>
+        </w:rPr>
+        <w:t>, morada);</w:t>
+      </w:r>
+    </w:p>
+    <w:p>
+      <w:pPr>
+        <w:rPr>
+          <w:rFonts w:ascii="Helvetica Neue Light" w:eastAsiaTheme="minorEastAsia" w:hAnsi="Helvetica Neue Light"/>
+        </w:rPr>
+      </w:pPr>
+    </w:p>
+    <w:p>
+      <w:pPr>
+        <w:rPr>
+          <w:rFonts w:ascii="Helvetica Neue Light" w:eastAsiaTheme="minorEastAsia" w:hAnsi="Helvetica Neue Light"/>
+        </w:rPr>
+      </w:pPr>
+    </w:p>
+    <w:p>
+      <w:pPr>
+        <w:rPr>
+          <w:rFonts w:ascii="Helvetica Neue Light" w:eastAsiaTheme="minorEastAsia" w:hAnsi="Helvetica Neue Light"/>
+        </w:rPr>
+      </w:pPr>
+    </w:p>
+    <w:p>
+      <w:pPr>
+        <w:rPr>
+          <w:rFonts w:ascii="Helvetica Neue Light" w:eastAsiaTheme="minorEastAsia" w:hAnsi="Helvetica Neue Light"/>
+        </w:rPr>
+      </w:pPr>
+    </w:p>
+    <w:p>
+      <w:pPr>
+        <w:rPr>
+          <w:rFonts w:ascii="Helvetica Neue Light" w:eastAsiaTheme="minorEastAsia" w:hAnsi="Helvetica Neue Light"/>
+        </w:rPr>
+      </w:pPr>
+    </w:p>
+    <w:p>
+      <w:pPr>
+        <w:rPr>
+          <w:rFonts w:ascii="Helvetica Neue Light" w:eastAsiaTheme="minorEastAsia" w:hAnsi="Helvetica Neue Light"/>
+        </w:rPr>
+      </w:pPr>
+    </w:p>
+    <w:p>
+      <w:pPr>
+        <w:rPr>
+          <w:rFonts w:ascii="Helvetica Neue Light" w:eastAsiaTheme="minorEastAsia" w:hAnsi="Helvetica Neue Light"/>
+        </w:rPr>
+      </w:pPr>
+    </w:p>
+    <w:p>
+      <w:pPr>
+        <w:rPr>
+          <w:rFonts w:ascii="Helvetica Neue Light" w:eastAsiaTheme="minorEastAsia" w:hAnsi="Helvetica Neue Light"/>
+        </w:rPr>
+      </w:pPr>
+    </w:p>
+    <w:p>
+      <w:pPr>
+        <w:rPr>
+          <w:rFonts w:ascii="Helvetica Neue Light" w:eastAsiaTheme="minorEastAsia" w:hAnsi="Helvetica Neue Light"/>
+        </w:rPr>
+      </w:pPr>
+    </w:p>
+    <w:p>
+      <w:pPr>
+        <w:rPr>
+          <w:rFonts w:ascii="Helvetica Neue Light" w:eastAsiaTheme="minorEastAsia" w:hAnsi="Helvetica Neue Light"/>
+        </w:rPr>
+      </w:pPr>
+      <w:r>
+        <w:rPr>
+          <w:rFonts w:ascii="Helvetica Neue Light" w:eastAsiaTheme="minorEastAsia" w:hAnsi="Helvetica Neue Light"/>
+        </w:rPr>
+        <w:t xml:space="preserve">e) </w:t>
+      </w:r>
+    </w:p>
+    <w:p>
+      <w:pPr>
+        <w:rPr>
+          <w:rFonts w:ascii="Helvetica Neue Light" w:eastAsiaTheme="minorEastAsia" w:hAnsi="Helvetica Neue Light"/>
+          <w:sz w:val="21"/>
+          <w:szCs w:val="21"/>
+        </w:rPr>
+      </w:pPr>
+      <w:r>
+        <w:rPr>
+          <w:rFonts w:ascii="Helvetica Neue Light" w:eastAsiaTheme="minorEastAsia" w:hAnsi="Helvetica Neue Light"/>
+          <w:sz w:val="21"/>
+          <w:szCs w:val="21"/>
+        </w:rPr>
+        <w:t xml:space="preserve">SELECT morada, </w:t>
+      </w:r>
+      <w:proofErr w:type="spellStart"/>
+      <w:r>
+        <w:rPr>
+          <w:rFonts w:ascii="Helvetica Neue Light" w:eastAsiaTheme="minorEastAsia" w:hAnsi="Helvetica Neue Light"/>
+          <w:sz w:val="21"/>
+          <w:szCs w:val="21"/>
+        </w:rPr>
+        <w:t>codigo_espaco</w:t>
+      </w:r>
+      <w:proofErr w:type="spellEnd"/>
+    </w:p>
+    <w:p>
+      <w:pPr>
+        <w:rPr>
+          <w:rFonts w:ascii="Helvetica Neue Light" w:eastAsiaTheme="minorEastAsia" w:hAnsi="Helvetica Neue Light"/>
+          <w:sz w:val="21"/>
+          <w:szCs w:val="21"/>
+        </w:rPr>
+      </w:pPr>
+      <w:r>
+        <w:rPr>
+          <w:rFonts w:ascii="Helvetica Neue Light" w:eastAsiaTheme="minorEastAsia" w:hAnsi="Helvetica Neue Light"/>
+          <w:sz w:val="21"/>
+          <w:szCs w:val="21"/>
+        </w:rPr>
+        <w:t xml:space="preserve">FROM (SELECT morada, </w:t>
+      </w:r>
+      <w:proofErr w:type="spellStart"/>
+      <w:r>
+        <w:rPr>
+          <w:rFonts w:ascii="Helvetica Neue Light" w:eastAsiaTheme="minorEastAsia" w:hAnsi="Helvetica Neue Light"/>
+          <w:sz w:val="21"/>
+          <w:szCs w:val="21"/>
+        </w:rPr>
+        <w:t>codigo_espaco</w:t>
+      </w:r>
+      <w:proofErr w:type="spellEnd"/>
+      <w:r>
+        <w:rPr>
+          <w:rFonts w:ascii="Helvetica Neue Light" w:eastAsiaTheme="minorEastAsia" w:hAnsi="Helvetica Neue Light"/>
+          <w:sz w:val="21"/>
+          <w:szCs w:val="21"/>
+        </w:rPr>
+        <w:t>, COUNT(</w:t>
+      </w:r>
+      <w:proofErr w:type="spellStart"/>
+      <w:r>
+        <w:rPr>
+          <w:rFonts w:ascii="Helvetica Neue Light" w:eastAsiaTheme="minorEastAsia" w:hAnsi="Helvetica Neue Light"/>
+          <w:sz w:val="21"/>
+          <w:szCs w:val="21"/>
+        </w:rPr>
+        <w:t>codigo</w:t>
+      </w:r>
+      <w:proofErr w:type="spellEnd"/>
+      <w:r>
+        <w:rPr>
+          <w:rFonts w:ascii="Helvetica Neue Light" w:eastAsiaTheme="minorEastAsia" w:hAnsi="Helvetica Neue Light"/>
+          <w:sz w:val="21"/>
+          <w:szCs w:val="21"/>
+        </w:rPr>
+        <w:t xml:space="preserve">) as </w:t>
+      </w:r>
+      <w:proofErr w:type="spellStart"/>
+      <w:r>
+        <w:rPr>
+          <w:rFonts w:ascii="Helvetica Neue Light" w:eastAsiaTheme="minorEastAsia" w:hAnsi="Helvetica Neue Light"/>
+          <w:sz w:val="21"/>
+          <w:szCs w:val="21"/>
+        </w:rPr>
+        <w:t>count</w:t>
+      </w:r>
+      <w:proofErr w:type="spellEnd"/>
+    </w:p>
+    <w:p>
+      <w:pPr>
+        <w:rPr>
+          <w:rFonts w:ascii="Helvetica Neue Light" w:eastAsiaTheme="minorEastAsia" w:hAnsi="Helvetica Neue Light"/>
+          <w:sz w:val="21"/>
+          <w:szCs w:val="21"/>
+        </w:rPr>
+      </w:pPr>
+      <w:r>
+        <w:rPr>
+          <w:rFonts w:ascii="Helvetica Neue Light" w:eastAsiaTheme="minorEastAsia" w:hAnsi="Helvetica Neue Light"/>
+          <w:sz w:val="21"/>
+          <w:szCs w:val="21"/>
+        </w:rPr>
+        <w:tab/>
+        <w:t>FROM posto</w:t>
+      </w:r>
+    </w:p>
+    <w:p>
+      <w:pPr>
+        <w:rPr>
+          <w:rFonts w:ascii="Helvetica Neue Light" w:eastAsiaTheme="minorEastAsia" w:hAnsi="Helvetica Neue Light"/>
+          <w:sz w:val="21"/>
+          <w:szCs w:val="21"/>
+        </w:rPr>
+      </w:pPr>
+      <w:r>
+        <w:rPr>
+          <w:rFonts w:ascii="Helvetica Neue Light" w:eastAsiaTheme="minorEastAsia" w:hAnsi="Helvetica Neue Light"/>
+          <w:sz w:val="21"/>
+          <w:szCs w:val="21"/>
+        </w:rPr>
+        <w:tab/>
+        <w:t xml:space="preserve">GROUP BY morada, </w:t>
+      </w:r>
+      <w:proofErr w:type="spellStart"/>
+      <w:r>
+        <w:rPr>
+          <w:rFonts w:ascii="Helvetica Neue Light" w:eastAsiaTheme="minorEastAsia" w:hAnsi="Helvetica Neue Light"/>
+          <w:sz w:val="21"/>
+          <w:szCs w:val="21"/>
+        </w:rPr>
+        <w:t>codigo_espaco</w:t>
+      </w:r>
+      <w:proofErr w:type="spellEnd"/>
+      <w:r>
+        <w:rPr>
+          <w:rFonts w:ascii="Helvetica Neue Light" w:eastAsiaTheme="minorEastAsia" w:hAnsi="Helvetica Neue Light"/>
+          <w:sz w:val="21"/>
+          <w:szCs w:val="21"/>
+        </w:rPr>
+        <w:t xml:space="preserve">) as </w:t>
+      </w:r>
+      <w:proofErr w:type="spellStart"/>
+      <w:r>
+        <w:rPr>
+          <w:rFonts w:ascii="Helvetica Neue Light" w:eastAsiaTheme="minorEastAsia" w:hAnsi="Helvetica Neue Light"/>
+          <w:sz w:val="21"/>
+          <w:szCs w:val="21"/>
+        </w:rPr>
+        <w:t>temp</w:t>
+      </w:r>
+      <w:proofErr w:type="spellEnd"/>
+    </w:p>
+    <w:p>
+      <w:pPr>
+        <w:rPr>
+          <w:rFonts w:ascii="Helvetica Neue Light" w:eastAsiaTheme="minorEastAsia" w:hAnsi="Helvetica Neue Light"/>
+          <w:sz w:val="21"/>
+          <w:szCs w:val="21"/>
+        </w:rPr>
+      </w:pPr>
+      <w:r>
+        <w:rPr>
+          <w:rFonts w:ascii="Helvetica Neue Light" w:eastAsiaTheme="minorEastAsia" w:hAnsi="Helvetica Neue Light"/>
+          <w:sz w:val="21"/>
+          <w:szCs w:val="21"/>
+        </w:rPr>
+        <w:tab/>
+        <w:t>NATURAL JOIN</w:t>
+      </w:r>
+    </w:p>
+    <w:p>
+      <w:pPr>
+        <w:ind w:left="708"/>
+        <w:rPr>
+          <w:rFonts w:ascii="Helvetica Neue Light" w:eastAsiaTheme="minorEastAsia" w:hAnsi="Helvetica Neue Light"/>
+          <w:sz w:val="21"/>
+          <w:szCs w:val="21"/>
+        </w:rPr>
+      </w:pPr>
+      <w:r>
+        <w:rPr>
+          <w:rFonts w:ascii="Helvetica Neue Light" w:eastAsiaTheme="minorEastAsia" w:hAnsi="Helvetica Neue Light"/>
+          <w:sz w:val="21"/>
+          <w:szCs w:val="21"/>
+        </w:rPr>
+        <w:t xml:space="preserve">(SELECT </w:t>
+      </w:r>
+      <w:proofErr w:type="spellStart"/>
+      <w:proofErr w:type="gramStart"/>
+      <w:r>
+        <w:rPr>
+          <w:rFonts w:ascii="Helvetica Neue Light" w:eastAsiaTheme="minorEastAsia" w:hAnsi="Helvetica Neue Light"/>
+          <w:sz w:val="21"/>
+          <w:szCs w:val="21"/>
+        </w:rPr>
+        <w:t>aceite.morada</w:t>
+      </w:r>
+      <w:proofErr w:type="spellEnd"/>
+      <w:proofErr w:type="gramEnd"/>
+      <w:r>
+        <w:rPr>
+          <w:rFonts w:ascii="Helvetica Neue Light" w:eastAsiaTheme="minorEastAsia" w:hAnsi="Helvetica Neue Light"/>
+          <w:sz w:val="21"/>
+          <w:szCs w:val="21"/>
+        </w:rPr>
+        <w:t xml:space="preserve"> as morada, </w:t>
+      </w:r>
+      <w:proofErr w:type="spellStart"/>
+      <w:r>
+        <w:rPr>
+          <w:rFonts w:ascii="Helvetica Neue Light" w:eastAsiaTheme="minorEastAsia" w:hAnsi="Helvetica Neue Light"/>
+          <w:sz w:val="21"/>
+          <w:szCs w:val="21"/>
+        </w:rPr>
+        <w:t>aceite.codigo_espaco</w:t>
+      </w:r>
+      <w:proofErr w:type="spellEnd"/>
+      <w:r>
+        <w:rPr>
+          <w:rFonts w:ascii="Helvetica Neue Light" w:eastAsiaTheme="minorEastAsia" w:hAnsi="Helvetica Neue Light"/>
+          <w:sz w:val="21"/>
+          <w:szCs w:val="21"/>
+        </w:rPr>
+        <w:t xml:space="preserve"> as </w:t>
+      </w:r>
+      <w:proofErr w:type="spellStart"/>
+      <w:r>
+        <w:rPr>
+          <w:rFonts w:ascii="Helvetica Neue Light" w:eastAsiaTheme="minorEastAsia" w:hAnsi="Helvetica Neue Light"/>
+          <w:sz w:val="21"/>
+          <w:szCs w:val="21"/>
+        </w:rPr>
+        <w:t>codigo_espaco</w:t>
+      </w:r>
+      <w:proofErr w:type="spellEnd"/>
+      <w:r>
+        <w:rPr>
+          <w:rFonts w:ascii="Helvetica Neue Light" w:eastAsiaTheme="minorEastAsia" w:hAnsi="Helvetica Neue Light"/>
+          <w:sz w:val="21"/>
+          <w:szCs w:val="21"/>
+        </w:rPr>
+        <w:t xml:space="preserve">, </w:t>
+      </w:r>
+      <w:proofErr w:type="spellStart"/>
+      <w:r>
+        <w:rPr>
+          <w:rFonts w:ascii="Helvetica Neue Light" w:eastAsiaTheme="minorEastAsia" w:hAnsi="Helvetica Neue Light"/>
+          <w:sz w:val="21"/>
+          <w:szCs w:val="21"/>
+        </w:rPr>
+        <w:t>count</w:t>
+      </w:r>
+      <w:proofErr w:type="spellEnd"/>
+      <w:r>
+        <w:rPr>
+          <w:rFonts w:ascii="Helvetica Neue Light" w:eastAsiaTheme="minorEastAsia" w:hAnsi="Helvetica Neue Light"/>
+          <w:sz w:val="21"/>
+          <w:szCs w:val="21"/>
+        </w:rPr>
+        <w:t>(</w:t>
+      </w:r>
+      <w:proofErr w:type="spellStart"/>
+      <w:r>
+        <w:rPr>
+          <w:rFonts w:ascii="Helvetica Neue Light" w:eastAsiaTheme="minorEastAsia" w:hAnsi="Helvetica Neue Light"/>
+          <w:sz w:val="21"/>
+          <w:szCs w:val="21"/>
+        </w:rPr>
+        <w:t>aceite.codigo</w:t>
+      </w:r>
+      <w:proofErr w:type="spellEnd"/>
+      <w:r>
+        <w:rPr>
+          <w:rFonts w:ascii="Helvetica Neue Light" w:eastAsiaTheme="minorEastAsia" w:hAnsi="Helvetica Neue Light"/>
+          <w:sz w:val="21"/>
+          <w:szCs w:val="21"/>
+        </w:rPr>
+        <w:t xml:space="preserve">) as </w:t>
+      </w:r>
+      <w:proofErr w:type="spellStart"/>
+      <w:r>
+        <w:rPr>
+          <w:rFonts w:ascii="Helvetica Neue Light" w:eastAsiaTheme="minorEastAsia" w:hAnsi="Helvetica Neue Light"/>
+          <w:sz w:val="21"/>
+          <w:szCs w:val="21"/>
+        </w:rPr>
+        <w:t>count</w:t>
+      </w:r>
+      <w:proofErr w:type="spellEnd"/>
+    </w:p>
+    <w:p>
+      <w:pPr>
+        <w:rPr>
+          <w:rFonts w:ascii="Helvetica Neue Light" w:eastAsiaTheme="minorEastAsia" w:hAnsi="Helvetica Neue Light"/>
+          <w:sz w:val="21"/>
+          <w:szCs w:val="21"/>
+        </w:rPr>
+      </w:pPr>
+      <w:r>
+        <w:rPr>
+          <w:rFonts w:ascii="Helvetica Neue Light" w:eastAsiaTheme="minorEastAsia" w:hAnsi="Helvetica Neue Light"/>
+          <w:sz w:val="21"/>
+          <w:szCs w:val="21"/>
+        </w:rPr>
+        <w:tab/>
+        <w:t xml:space="preserve">FROM (SELECT DISTINCT morada, </w:t>
+      </w:r>
+      <w:proofErr w:type="spellStart"/>
+      <w:r>
+        <w:rPr>
+          <w:rFonts w:ascii="Helvetica Neue Light" w:eastAsiaTheme="minorEastAsia" w:hAnsi="Helvetica Neue Light"/>
+          <w:sz w:val="21"/>
+          <w:szCs w:val="21"/>
+        </w:rPr>
+        <w:t>codigo_espaco</w:t>
+      </w:r>
+      <w:proofErr w:type="spellEnd"/>
+      <w:r>
+        <w:rPr>
+          <w:rFonts w:ascii="Helvetica Neue Light" w:eastAsiaTheme="minorEastAsia" w:hAnsi="Helvetica Neue Light"/>
+          <w:sz w:val="21"/>
+          <w:szCs w:val="21"/>
+        </w:rPr>
+        <w:t xml:space="preserve">, </w:t>
+      </w:r>
+      <w:proofErr w:type="spellStart"/>
+      <w:r>
+        <w:rPr>
+          <w:rFonts w:ascii="Helvetica Neue Light" w:eastAsiaTheme="minorEastAsia" w:hAnsi="Helvetica Neue Light"/>
+          <w:sz w:val="21"/>
+          <w:szCs w:val="21"/>
+        </w:rPr>
+        <w:t>codigo</w:t>
+      </w:r>
+      <w:proofErr w:type="spellEnd"/>
+    </w:p>
+    <w:p>
+      <w:pPr>
+        <w:rPr>
+          <w:rFonts w:ascii="Helvetica Neue Light" w:eastAsiaTheme="minorEastAsia" w:hAnsi="Helvetica Neue Light"/>
+          <w:sz w:val="21"/>
+          <w:szCs w:val="21"/>
+        </w:rPr>
+      </w:pPr>
+      <w:r>
+        <w:rPr>
+          <w:rFonts w:ascii="Helvetica Neue Light" w:eastAsiaTheme="minorEastAsia" w:hAnsi="Helvetica Neue Light"/>
+          <w:sz w:val="21"/>
+          <w:szCs w:val="21"/>
+        </w:rPr>
+        <w:tab/>
+      </w:r>
+      <w:r>
+        <w:rPr>
+          <w:rFonts w:ascii="Helvetica Neue Light" w:eastAsiaTheme="minorEastAsia" w:hAnsi="Helvetica Neue Light"/>
+          <w:sz w:val="21"/>
+          <w:szCs w:val="21"/>
+        </w:rPr>
+        <w:tab/>
+        <w:t>FROM posto NATURAL JOIN aluga NATURAL JOIN estado</w:t>
+      </w:r>
+    </w:p>
+    <w:p>
+      <w:pPr>
+        <w:rPr>
+          <w:rFonts w:ascii="Helvetica Neue Light" w:eastAsiaTheme="minorEastAsia" w:hAnsi="Helvetica Neue Light"/>
+          <w:sz w:val="21"/>
+          <w:szCs w:val="21"/>
+        </w:rPr>
+      </w:pPr>
+      <w:r>
+        <w:rPr>
+          <w:rFonts w:ascii="Helvetica Neue Light" w:eastAsiaTheme="minorEastAsia" w:hAnsi="Helvetica Neue Light"/>
+          <w:sz w:val="21"/>
+          <w:szCs w:val="21"/>
+        </w:rPr>
+        <w:tab/>
+      </w:r>
+      <w:r>
+        <w:rPr>
+          <w:rFonts w:ascii="Helvetica Neue Light" w:eastAsiaTheme="minorEastAsia" w:hAnsi="Helvetica Neue Light"/>
+          <w:sz w:val="21"/>
+          <w:szCs w:val="21"/>
+        </w:rPr>
+        <w:tab/>
+        <w:t xml:space="preserve">WHERE estado = 'aceite') </w:t>
+      </w:r>
+      <w:proofErr w:type="gramStart"/>
+      <w:r>
+        <w:rPr>
+          <w:rFonts w:ascii="Helvetica Neue Light" w:eastAsiaTheme="minorEastAsia" w:hAnsi="Helvetica Neue Light"/>
+          <w:sz w:val="21"/>
+          <w:szCs w:val="21"/>
+        </w:rPr>
+        <w:t>AS aceite</w:t>
+      </w:r>
+      <w:proofErr w:type="gramEnd"/>
+    </w:p>
+    <w:p>
+      <w:pPr>
+        <w:rPr>
+          <w:rFonts w:ascii="Helvetica Neue Light" w:eastAsiaTheme="minorEastAsia" w:hAnsi="Helvetica Neue Light"/>
+          <w:sz w:val="21"/>
+          <w:szCs w:val="21"/>
+        </w:rPr>
+      </w:pPr>
+      <w:r>
+        <w:rPr>
+          <w:rFonts w:ascii="Helvetica Neue Light" w:eastAsiaTheme="minorEastAsia" w:hAnsi="Helvetica Neue Light"/>
+          <w:sz w:val="21"/>
+          <w:szCs w:val="21"/>
+        </w:rPr>
+        <w:t xml:space="preserve">GROUP BY morada, </w:t>
+      </w:r>
+      <w:proofErr w:type="spellStart"/>
+      <w:r>
+        <w:rPr>
+          <w:rFonts w:ascii="Helvetica Neue Light" w:eastAsiaTheme="minorEastAsia" w:hAnsi="Helvetica Neue Light"/>
+          <w:sz w:val="21"/>
+          <w:szCs w:val="21"/>
+        </w:rPr>
+        <w:t>codigo_espaco</w:t>
+      </w:r>
+      <w:proofErr w:type="spellEnd"/>
+      <w:r>
+        <w:rPr>
+          <w:rFonts w:ascii="Helvetica Neue Light" w:eastAsiaTheme="minorEastAsia" w:hAnsi="Helvetica Neue Light"/>
+          <w:sz w:val="21"/>
+          <w:szCs w:val="21"/>
+        </w:rPr>
+        <w:t xml:space="preserve">) </w:t>
+      </w:r>
+      <w:proofErr w:type="gramStart"/>
+      <w:r>
+        <w:rPr>
+          <w:rFonts w:ascii="Helvetica Neue Light" w:eastAsiaTheme="minorEastAsia" w:hAnsi="Helvetica Neue Light"/>
+          <w:sz w:val="21"/>
+          <w:szCs w:val="21"/>
+        </w:rPr>
+        <w:t xml:space="preserve">as </w:t>
+      </w:r>
+      <w:proofErr w:type="spellStart"/>
+      <w:r>
+        <w:rPr>
+          <w:rFonts w:ascii="Helvetica Neue Light" w:eastAsiaTheme="minorEastAsia" w:hAnsi="Helvetica Neue Light"/>
+          <w:sz w:val="21"/>
+          <w:szCs w:val="21"/>
+        </w:rPr>
+        <w:t>total</w:t>
+      </w:r>
+      <w:proofErr w:type="gramEnd"/>
+      <w:r>
+        <w:rPr>
+          <w:rFonts w:ascii="Helvetica Neue Light" w:eastAsiaTheme="minorEastAsia" w:hAnsi="Helvetica Neue Light"/>
+          <w:sz w:val="21"/>
+          <w:szCs w:val="21"/>
+        </w:rPr>
+        <w:t>_aceite</w:t>
+      </w:r>
+      <w:proofErr w:type="spellEnd"/>
+      <w:r>
+        <w:rPr>
+          <w:rFonts w:ascii="Helvetica Neue Light" w:eastAsiaTheme="minorEastAsia" w:hAnsi="Helvetica Neue Light"/>
+          <w:sz w:val="21"/>
+          <w:szCs w:val="21"/>
+        </w:rPr>
+        <w:t>;</w:t>
+      </w:r>
+    </w:p>
+    <w:p>
+      <w:pPr>
+        <w:rPr>
+          <w:rFonts w:ascii="Helvetica Neue Light" w:eastAsiaTheme="minorEastAsia" w:hAnsi="Helvetica Neue Light"/>
+          <w:sz w:val="21"/>
+          <w:szCs w:val="21"/>
+        </w:rPr>
+      </w:pPr>
+    </w:p>
+    <w:p>
+      <w:pPr>
+        <w:rPr>
           <w:rFonts w:ascii="Helvetica Neue Light" w:hAnsi="Helvetica Neue Light" w:cs="Helvetica Neue"/>
           <w:color w:val="343434"/>
           <w:spacing w:val="7"/>
@@ -1004,9 +3019,7 @@
           <w:szCs w:val="36"/>
         </w:rPr>
       </w:pPr>
-    </w:p>
-    <w:p>
-      <w:pPr>
+      <w:r>
         <w:rPr>
           <w:rFonts w:ascii="Helvetica Neue Light" w:hAnsi="Helvetica Neue Light" w:cs="Helvetica Neue"/>
           <w:color w:val="343434"/>
@@ -1015,8 +3028,493 @@
           <w:sz w:val="36"/>
           <w:szCs w:val="36"/>
         </w:rPr>
-      </w:pPr>
-      <w:r>
+        <w:t>Restrições de Integridade</w:t>
+      </w:r>
+    </w:p>
+    <w:p>
+      <w:pPr>
+        <w:rPr>
+          <w:rFonts w:ascii="Helvetica Neue Light" w:eastAsiaTheme="minorEastAsia" w:hAnsi="Helvetica Neue Light"/>
+        </w:rPr>
+      </w:pPr>
+      <w:r>
+        <w:rPr>
+          <w:rFonts w:ascii="Helvetica Neue Light" w:eastAsiaTheme="minorEastAsia" w:hAnsi="Helvetica Neue Light"/>
+        </w:rPr>
+        <w:t>a)</w:t>
+      </w:r>
+    </w:p>
+    <w:p>
+      <w:pPr>
+        <w:rPr>
+          <w:rFonts w:ascii="Helvetica Neue Light" w:eastAsiaTheme="minorEastAsia" w:hAnsi="Helvetica Neue Light"/>
+        </w:rPr>
+      </w:pPr>
+      <w:proofErr w:type="spellStart"/>
+      <w:r>
+        <w:rPr>
+          <w:rFonts w:ascii="Helvetica Neue Light" w:eastAsiaTheme="minorEastAsia" w:hAnsi="Helvetica Neue Light"/>
+        </w:rPr>
+        <w:t>constraint</w:t>
+      </w:r>
+      <w:proofErr w:type="spellEnd"/>
+      <w:r>
+        <w:rPr>
+          <w:rFonts w:ascii="Helvetica Neue Light" w:eastAsiaTheme="minorEastAsia" w:hAnsi="Helvetica Neue Light"/>
+        </w:rPr>
+        <w:t xml:space="preserve"> </w:t>
+      </w:r>
+      <w:proofErr w:type="spellStart"/>
+      <w:r>
+        <w:rPr>
+          <w:rFonts w:ascii="Helvetica Neue Light" w:eastAsiaTheme="minorEastAsia" w:hAnsi="Helvetica Neue Light"/>
+        </w:rPr>
+        <w:t>datas_diferentes</w:t>
+      </w:r>
+      <w:proofErr w:type="spellEnd"/>
+      <w:r>
+        <w:rPr>
+          <w:rFonts w:ascii="Helvetica Neue Light" w:eastAsiaTheme="minorEastAsia" w:hAnsi="Helvetica Neue Light"/>
+        </w:rPr>
+        <w:t xml:space="preserve"> UNIQUE (</w:t>
+      </w:r>
+      <w:proofErr w:type="spellStart"/>
+      <w:r>
+        <w:rPr>
+          <w:rFonts w:ascii="Helvetica Neue Light" w:eastAsiaTheme="minorEastAsia" w:hAnsi="Helvetica Neue Light"/>
+        </w:rPr>
+        <w:t>data_inicio</w:t>
+      </w:r>
+      <w:proofErr w:type="spellEnd"/>
+      <w:r>
+        <w:rPr>
+          <w:rFonts w:ascii="Helvetica Neue Light" w:eastAsiaTheme="minorEastAsia" w:hAnsi="Helvetica Neue Light"/>
+        </w:rPr>
+        <w:t xml:space="preserve">, </w:t>
+      </w:r>
+      <w:proofErr w:type="spellStart"/>
+      <w:r>
+        <w:rPr>
+          <w:rFonts w:ascii="Helvetica Neue Light" w:eastAsiaTheme="minorEastAsia" w:hAnsi="Helvetica Neue Light"/>
+        </w:rPr>
+        <w:t>data_fim</w:t>
+      </w:r>
+      <w:proofErr w:type="spellEnd"/>
+      <w:r>
+        <w:rPr>
+          <w:rFonts w:ascii="Helvetica Neue Light" w:eastAsiaTheme="minorEastAsia" w:hAnsi="Helvetica Neue Light"/>
+        </w:rPr>
+        <w:t>);</w:t>
+      </w:r>
+    </w:p>
+    <w:p>
+      <w:pPr>
+        <w:rPr>
+          <w:rFonts w:ascii="Helvetica Neue Light" w:eastAsiaTheme="minorEastAsia" w:hAnsi="Helvetica Neue Light"/>
+        </w:rPr>
+      </w:pPr>
+      <w:r>
+        <w:rPr>
+          <w:rFonts w:ascii="Helvetica Neue Light" w:eastAsiaTheme="minorEastAsia" w:hAnsi="Helvetica Neue Light"/>
+        </w:rPr>
+        <w:t xml:space="preserve">b) </w:t>
+      </w:r>
+    </w:p>
+    <w:p>
+      <w:pPr>
+        <w:rPr>
+          <w:rFonts w:ascii="Helvetica Neue Light" w:eastAsiaTheme="minorEastAsia" w:hAnsi="Helvetica Neue Light"/>
+          <w:sz w:val="21"/>
+          <w:szCs w:val="21"/>
+        </w:rPr>
+      </w:pPr>
+      <w:r>
+        <w:rPr>
+          <w:rFonts w:ascii="Helvetica Neue Light" w:eastAsiaTheme="minorEastAsia" w:hAnsi="Helvetica Neue Light"/>
+          <w:sz w:val="21"/>
+          <w:szCs w:val="21"/>
+        </w:rPr>
+        <w:t>DELIMITER //</w:t>
+      </w:r>
+    </w:p>
+    <w:p>
+      <w:pPr>
+        <w:rPr>
+          <w:rFonts w:ascii="Helvetica Neue Light" w:eastAsiaTheme="minorEastAsia" w:hAnsi="Helvetica Neue Light"/>
+          <w:sz w:val="21"/>
+          <w:szCs w:val="21"/>
+        </w:rPr>
+      </w:pPr>
+      <w:r>
+        <w:rPr>
+          <w:rFonts w:ascii="Helvetica Neue Light" w:eastAsiaTheme="minorEastAsia" w:hAnsi="Helvetica Neue Light"/>
+          <w:sz w:val="21"/>
+          <w:szCs w:val="21"/>
+        </w:rPr>
+        <w:t xml:space="preserve">CREATE TRIGGER </w:t>
+      </w:r>
+      <w:proofErr w:type="spellStart"/>
+      <w:r>
+        <w:rPr>
+          <w:rFonts w:ascii="Helvetica Neue Light" w:eastAsiaTheme="minorEastAsia" w:hAnsi="Helvetica Neue Light"/>
+          <w:sz w:val="21"/>
+          <w:szCs w:val="21"/>
+        </w:rPr>
+        <w:t>pay_date_check</w:t>
+      </w:r>
+      <w:proofErr w:type="spellEnd"/>
+    </w:p>
+    <w:p>
+      <w:pPr>
+        <w:rPr>
+          <w:rFonts w:ascii="Helvetica Neue Light" w:eastAsiaTheme="minorEastAsia" w:hAnsi="Helvetica Neue Light"/>
+          <w:sz w:val="21"/>
+          <w:szCs w:val="21"/>
+        </w:rPr>
+      </w:pPr>
+      <w:r>
+        <w:rPr>
+          <w:rFonts w:ascii="Helvetica Neue Light" w:eastAsiaTheme="minorEastAsia" w:hAnsi="Helvetica Neue Light"/>
+          <w:sz w:val="21"/>
+          <w:szCs w:val="21"/>
+        </w:rPr>
+        <w:t>BEFORE INSERT ON paga</w:t>
+      </w:r>
+    </w:p>
+    <w:p>
+      <w:pPr>
+        <w:rPr>
+          <w:rFonts w:ascii="Helvetica Neue Light" w:eastAsiaTheme="minorEastAsia" w:hAnsi="Helvetica Neue Light"/>
+          <w:sz w:val="21"/>
+          <w:szCs w:val="21"/>
+        </w:rPr>
+      </w:pPr>
+      <w:r>
+        <w:rPr>
+          <w:rFonts w:ascii="Helvetica Neue Light" w:eastAsiaTheme="minorEastAsia" w:hAnsi="Helvetica Neue Light"/>
+          <w:sz w:val="21"/>
+          <w:szCs w:val="21"/>
+        </w:rPr>
+        <w:t>FOR EACH ROW</w:t>
+      </w:r>
+    </w:p>
+    <w:p>
+      <w:pPr>
+        <w:rPr>
+          <w:rFonts w:ascii="Helvetica Neue Light" w:eastAsiaTheme="minorEastAsia" w:hAnsi="Helvetica Neue Light"/>
+          <w:sz w:val="21"/>
+          <w:szCs w:val="21"/>
+        </w:rPr>
+      </w:pPr>
+      <w:r>
+        <w:rPr>
+          <w:rFonts w:ascii="Helvetica Neue Light" w:eastAsiaTheme="minorEastAsia" w:hAnsi="Helvetica Neue Light"/>
+          <w:sz w:val="21"/>
+          <w:szCs w:val="21"/>
+        </w:rPr>
+        <w:t>BEGIN</w:t>
+      </w:r>
+    </w:p>
+    <w:p>
+      <w:pPr>
+        <w:ind w:firstLine="708"/>
+        <w:rPr>
+          <w:rFonts w:ascii="Helvetica Neue Light" w:eastAsiaTheme="minorEastAsia" w:hAnsi="Helvetica Neue Light"/>
+          <w:sz w:val="21"/>
+          <w:szCs w:val="21"/>
+        </w:rPr>
+      </w:pPr>
+      <w:r>
+        <w:rPr>
+          <w:rFonts w:ascii="Helvetica Neue Light" w:eastAsiaTheme="minorEastAsia" w:hAnsi="Helvetica Neue Light"/>
+          <w:sz w:val="21"/>
+          <w:szCs w:val="21"/>
+        </w:rPr>
+        <w:t xml:space="preserve">IF </w:t>
+      </w:r>
+      <w:proofErr w:type="spellStart"/>
+      <w:r>
+        <w:rPr>
+          <w:rFonts w:ascii="Helvetica Neue Light" w:eastAsiaTheme="minorEastAsia" w:hAnsi="Helvetica Neue Light"/>
+          <w:sz w:val="21"/>
+          <w:szCs w:val="21"/>
+        </w:rPr>
+        <w:t>NEW.data</w:t>
+      </w:r>
+      <w:proofErr w:type="spellEnd"/>
+      <w:r>
+        <w:rPr>
+          <w:rFonts w:ascii="Helvetica Neue Light" w:eastAsiaTheme="minorEastAsia" w:hAnsi="Helvetica Neue Light"/>
+          <w:sz w:val="21"/>
+          <w:szCs w:val="21"/>
+        </w:rPr>
+        <w:t xml:space="preserve"> &lt; ANY (SELECT </w:t>
+      </w:r>
+      <w:proofErr w:type="spellStart"/>
+      <w:r>
+        <w:rPr>
+          <w:rFonts w:ascii="Helvetica Neue Light" w:eastAsiaTheme="minorEastAsia" w:hAnsi="Helvetica Neue Light"/>
+          <w:sz w:val="21"/>
+          <w:szCs w:val="21"/>
+        </w:rPr>
+        <w:t>timestamp</w:t>
+      </w:r>
+      <w:proofErr w:type="spellEnd"/>
+    </w:p>
+    <w:p>
+      <w:pPr>
+        <w:ind w:left="2124" w:firstLine="708"/>
+        <w:rPr>
+          <w:rFonts w:ascii="Helvetica Neue Light" w:eastAsiaTheme="minorEastAsia" w:hAnsi="Helvetica Neue Light"/>
+          <w:sz w:val="21"/>
+          <w:szCs w:val="21"/>
+        </w:rPr>
+      </w:pPr>
+      <w:r>
+        <w:rPr>
+          <w:rFonts w:ascii="Helvetica Neue Light" w:eastAsiaTheme="minorEastAsia" w:hAnsi="Helvetica Neue Light"/>
+          <w:sz w:val="21"/>
+          <w:szCs w:val="21"/>
+        </w:rPr>
+        <w:t xml:space="preserve"> FROM estado</w:t>
+      </w:r>
+    </w:p>
+    <w:p>
+      <w:pPr>
+        <w:rPr>
+          <w:rFonts w:ascii="Helvetica Neue Light" w:eastAsiaTheme="minorEastAsia" w:hAnsi="Helvetica Neue Light"/>
+          <w:sz w:val="21"/>
+          <w:szCs w:val="21"/>
+        </w:rPr>
+      </w:pPr>
+      <w:r>
+        <w:rPr>
+          <w:rFonts w:ascii="Helvetica Neue Light" w:eastAsiaTheme="minorEastAsia" w:hAnsi="Helvetica Neue Light"/>
+          <w:sz w:val="21"/>
+          <w:szCs w:val="21"/>
+        </w:rPr>
+        <w:tab/>
+      </w:r>
+      <w:r>
+        <w:rPr>
+          <w:rFonts w:ascii="Helvetica Neue Light" w:eastAsiaTheme="minorEastAsia" w:hAnsi="Helvetica Neue Light"/>
+          <w:sz w:val="21"/>
+          <w:szCs w:val="21"/>
+        </w:rPr>
+        <w:tab/>
+      </w:r>
+      <w:r>
+        <w:rPr>
+          <w:rFonts w:ascii="Helvetica Neue Light" w:eastAsiaTheme="minorEastAsia" w:hAnsi="Helvetica Neue Light"/>
+          <w:sz w:val="21"/>
+          <w:szCs w:val="21"/>
+        </w:rPr>
+        <w:tab/>
+      </w:r>
+      <w:r>
+        <w:rPr>
+          <w:rFonts w:ascii="Helvetica Neue Light" w:eastAsiaTheme="minorEastAsia" w:hAnsi="Helvetica Neue Light"/>
+          <w:sz w:val="21"/>
+          <w:szCs w:val="21"/>
+        </w:rPr>
+        <w:tab/>
+        <w:t xml:space="preserve">WHERE </w:t>
+      </w:r>
+      <w:proofErr w:type="spellStart"/>
+      <w:proofErr w:type="gramStart"/>
+      <w:r>
+        <w:rPr>
+          <w:rFonts w:ascii="Helvetica Neue Light" w:eastAsiaTheme="minorEastAsia" w:hAnsi="Helvetica Neue Light"/>
+          <w:sz w:val="21"/>
+          <w:szCs w:val="21"/>
+        </w:rPr>
+        <w:t>estado.numero</w:t>
+      </w:r>
+      <w:proofErr w:type="spellEnd"/>
+      <w:proofErr w:type="gramEnd"/>
+      <w:r>
+        <w:rPr>
+          <w:rFonts w:ascii="Helvetica Neue Light" w:eastAsiaTheme="minorEastAsia" w:hAnsi="Helvetica Neue Light"/>
+          <w:sz w:val="21"/>
+          <w:szCs w:val="21"/>
+        </w:rPr>
+        <w:t xml:space="preserve"> = </w:t>
+      </w:r>
+      <w:proofErr w:type="spellStart"/>
+      <w:r>
+        <w:rPr>
+          <w:rFonts w:ascii="Helvetica Neue Light" w:eastAsiaTheme="minorEastAsia" w:hAnsi="Helvetica Neue Light"/>
+          <w:sz w:val="21"/>
+          <w:szCs w:val="21"/>
+        </w:rPr>
+        <w:t>new.numero</w:t>
+      </w:r>
+      <w:proofErr w:type="spellEnd"/>
+      <w:r>
+        <w:rPr>
+          <w:rFonts w:ascii="Helvetica Neue Light" w:eastAsiaTheme="minorEastAsia" w:hAnsi="Helvetica Neue Light"/>
+          <w:sz w:val="21"/>
+          <w:szCs w:val="21"/>
+        </w:rPr>
+        <w:t>)</w:t>
+      </w:r>
+    </w:p>
+    <w:p>
+      <w:pPr>
+        <w:ind w:left="708"/>
+        <w:rPr>
+          <w:rFonts w:ascii="Helvetica Neue Light" w:eastAsiaTheme="minorEastAsia" w:hAnsi="Helvetica Neue Light"/>
+          <w:sz w:val="21"/>
+          <w:szCs w:val="21"/>
+        </w:rPr>
+      </w:pPr>
+      <w:r>
+        <w:rPr>
+          <w:rFonts w:ascii="Helvetica Neue Light" w:eastAsiaTheme="minorEastAsia" w:hAnsi="Helvetica Neue Light"/>
+          <w:sz w:val="21"/>
+          <w:szCs w:val="21"/>
+        </w:rPr>
+        <w:t xml:space="preserve">THEN </w:t>
+      </w:r>
+      <w:proofErr w:type="spellStart"/>
+      <w:r>
+        <w:rPr>
+          <w:rFonts w:ascii="Helvetica Neue Light" w:eastAsiaTheme="minorEastAsia" w:hAnsi="Helvetica Neue Light"/>
+          <w:sz w:val="21"/>
+          <w:szCs w:val="21"/>
+        </w:rPr>
+        <w:t>signal</w:t>
+      </w:r>
+      <w:proofErr w:type="spellEnd"/>
+      <w:r>
+        <w:rPr>
+          <w:rFonts w:ascii="Helvetica Neue Light" w:eastAsiaTheme="minorEastAsia" w:hAnsi="Helvetica Neue Light"/>
+          <w:sz w:val="21"/>
+          <w:szCs w:val="21"/>
+        </w:rPr>
+        <w:t xml:space="preserve"> </w:t>
+      </w:r>
+      <w:proofErr w:type="spellStart"/>
+      <w:r>
+        <w:rPr>
+          <w:rFonts w:ascii="Helvetica Neue Light" w:eastAsiaTheme="minorEastAsia" w:hAnsi="Helvetica Neue Light"/>
+          <w:sz w:val="21"/>
+          <w:szCs w:val="21"/>
+        </w:rPr>
+        <w:t>sqlstate</w:t>
+      </w:r>
+      <w:proofErr w:type="spellEnd"/>
+      <w:r>
+        <w:rPr>
+          <w:rFonts w:ascii="Helvetica Neue Light" w:eastAsiaTheme="minorEastAsia" w:hAnsi="Helvetica Neue Light"/>
+          <w:sz w:val="21"/>
+          <w:szCs w:val="21"/>
+        </w:rPr>
+        <w:t xml:space="preserve"> '45000' set </w:t>
+      </w:r>
+      <w:proofErr w:type="spellStart"/>
+      <w:r>
+        <w:rPr>
+          <w:rFonts w:ascii="Helvetica Neue Light" w:eastAsiaTheme="minorEastAsia" w:hAnsi="Helvetica Neue Light"/>
+          <w:sz w:val="21"/>
+          <w:szCs w:val="21"/>
+        </w:rPr>
+        <w:t>message_text</w:t>
+      </w:r>
+      <w:proofErr w:type="spellEnd"/>
+      <w:r>
+        <w:rPr>
+          <w:rFonts w:ascii="Helvetica Neue Light" w:eastAsiaTheme="minorEastAsia" w:hAnsi="Helvetica Neue Light"/>
+          <w:sz w:val="21"/>
+          <w:szCs w:val="21"/>
+        </w:rPr>
+        <w:t xml:space="preserve"> = 'A data de pagamento de uma reserva paga tem de ser superior ao </w:t>
+      </w:r>
+      <w:proofErr w:type="spellStart"/>
+      <w:r>
+        <w:rPr>
+          <w:rFonts w:ascii="Helvetica Neue Light" w:eastAsiaTheme="minorEastAsia" w:hAnsi="Helvetica Neue Light"/>
+          <w:sz w:val="21"/>
+          <w:szCs w:val="21"/>
+        </w:rPr>
+        <w:t>timestamp</w:t>
+      </w:r>
+      <w:proofErr w:type="spellEnd"/>
+      <w:r>
+        <w:rPr>
+          <w:rFonts w:ascii="Helvetica Neue Light" w:eastAsiaTheme="minorEastAsia" w:hAnsi="Helvetica Neue Light"/>
+          <w:sz w:val="21"/>
+          <w:szCs w:val="21"/>
+        </w:rPr>
+        <w:t xml:space="preserve"> do ultimo estado dessa reserva';</w:t>
+      </w:r>
+    </w:p>
+    <w:p>
+      <w:pPr>
+        <w:ind w:firstLine="708"/>
+        <w:rPr>
+          <w:rFonts w:ascii="Helvetica Neue Light" w:eastAsiaTheme="minorEastAsia" w:hAnsi="Helvetica Neue Light"/>
+          <w:sz w:val="21"/>
+          <w:szCs w:val="21"/>
+        </w:rPr>
+      </w:pPr>
+      <w:r>
+        <w:rPr>
+          <w:rFonts w:ascii="Helvetica Neue Light" w:eastAsiaTheme="minorEastAsia" w:hAnsi="Helvetica Neue Light"/>
+          <w:sz w:val="21"/>
+          <w:szCs w:val="21"/>
+        </w:rPr>
+        <w:t>END IF;</w:t>
+      </w:r>
+    </w:p>
+    <w:p>
+      <w:pPr>
+        <w:rPr>
+          <w:rFonts w:ascii="Helvetica Neue Light" w:eastAsiaTheme="minorEastAsia" w:hAnsi="Helvetica Neue Light"/>
+          <w:sz w:val="21"/>
+          <w:szCs w:val="21"/>
+        </w:rPr>
+      </w:pPr>
+      <w:r>
+        <w:rPr>
+          <w:rFonts w:ascii="Helvetica Neue Light" w:eastAsiaTheme="minorEastAsia" w:hAnsi="Helvetica Neue Light"/>
+          <w:sz w:val="21"/>
+          <w:szCs w:val="21"/>
+        </w:rPr>
+        <w:t>END //</w:t>
+      </w:r>
+    </w:p>
+    <w:p>
+      <w:pPr>
+        <w:rPr>
+          <w:rFonts w:ascii="Helvetica Neue Light" w:eastAsiaTheme="minorEastAsia" w:hAnsi="Helvetica Neue Light"/>
+          <w:sz w:val="21"/>
+          <w:szCs w:val="21"/>
+        </w:rPr>
+      </w:pPr>
+      <w:proofErr w:type="spellStart"/>
+      <w:proofErr w:type="gramStart"/>
+      <w:r>
+        <w:rPr>
+          <w:rFonts w:ascii="Helvetica Neue Light" w:eastAsiaTheme="minorEastAsia" w:hAnsi="Helvetica Neue Light"/>
+          <w:sz w:val="21"/>
+          <w:szCs w:val="21"/>
+        </w:rPr>
+        <w:t>delimiter</w:t>
+      </w:r>
+      <w:proofErr w:type="spellEnd"/>
+      <w:r>
+        <w:rPr>
+          <w:rFonts w:ascii="Helvetica Neue Light" w:eastAsiaTheme="minorEastAsia" w:hAnsi="Helvetica Neue Light"/>
+          <w:sz w:val="21"/>
+          <w:szCs w:val="21"/>
+        </w:rPr>
+        <w:t xml:space="preserve"> ;</w:t>
+      </w:r>
+      <w:proofErr w:type="gramEnd"/>
+    </w:p>
+    <w:p>
+      <w:pPr>
         <w:rPr>
           <w:rFonts w:ascii="Helvetica Neue Light" w:hAnsi="Helvetica Neue Light" w:cs="Helvetica Neue"/>
           <w:color w:val="343434"/>
@@ -1025,80 +3523,7 @@
           <w:sz w:val="36"/>
           <w:szCs w:val="36"/>
         </w:rPr>
-        <w:t>Restrições de Integridade</w:t>
-      </w:r>
-    </w:p>
-    <w:p>
-      <w:pPr>
-        <w:rPr>
-          <w:rFonts w:ascii="Helvetica Neue Light" w:eastAsiaTheme="minorEastAsia" w:hAnsi="Helvetica Neue Light"/>
-        </w:rPr>
-      </w:pPr>
-      <w:r>
-        <w:rPr>
-          <w:rFonts w:ascii="Helvetica Neue Light" w:eastAsiaTheme="minorEastAsia" w:hAnsi="Helvetica Neue Light"/>
-        </w:rPr>
-        <w:t>a) RI-1: "</w:t>
-      </w:r>
-      <w:r>
-        <w:rPr>
-          <w:rFonts w:ascii="Helvetica Neue Light" w:eastAsiaTheme="minorEastAsia" w:hAnsi="Helvetica Neue Light"/>
-        </w:rPr>
-        <w:t>Não</w:t>
-      </w:r>
-      <w:r>
-        <w:rPr>
-          <w:rFonts w:ascii="Helvetica Neue Light" w:eastAsiaTheme="minorEastAsia" w:hAnsi="Helvetica Neue Light"/>
-        </w:rPr>
-        <w:t xml:space="preserve"> podem existir ofertas com datas sobrepostas"</w:t>
-      </w:r>
-    </w:p>
-    <w:p>
-      <w:pPr>
-        <w:rPr>
-          <w:rFonts w:ascii="Helvetica Neue Light" w:eastAsiaTheme="minorEastAsia" w:hAnsi="Helvetica Neue Light"/>
-        </w:rPr>
-      </w:pPr>
-      <w:r>
-        <w:rPr>
-          <w:rFonts w:ascii="Helvetica Neue Light" w:eastAsiaTheme="minorEastAsia" w:hAnsi="Helvetica Neue Light"/>
-        </w:rPr>
-        <w:t xml:space="preserve">b) RI-2: "A data de pagamento de uma reserva paga tem </w:t>
-      </w:r>
-      <w:r>
-        <w:rPr>
-          <w:rFonts w:ascii="Helvetica Neue Light" w:eastAsiaTheme="minorEastAsia" w:hAnsi="Helvetica Neue Light"/>
-        </w:rPr>
-        <w:t xml:space="preserve">de ser superior ao </w:t>
-      </w:r>
-      <w:proofErr w:type="spellStart"/>
-      <w:r>
-        <w:rPr>
-          <w:rFonts w:ascii="Helvetica Neue Light" w:eastAsiaTheme="minorEastAsia" w:hAnsi="Helvetica Neue Light"/>
-        </w:rPr>
-        <w:t>timestamp</w:t>
-      </w:r>
-      <w:proofErr w:type="spellEnd"/>
-      <w:r>
-        <w:rPr>
-          <w:rFonts w:ascii="Helvetica Neue Light" w:eastAsiaTheme="minorEastAsia" w:hAnsi="Helvetica Neue Light"/>
-        </w:rPr>
-        <w:t xml:space="preserve"> do </w:t>
-      </w:r>
-      <w:r>
-        <w:rPr>
-          <w:rFonts w:ascii="Helvetica Neue Light" w:eastAsiaTheme="minorEastAsia" w:hAnsi="Helvetica Neue Light"/>
-        </w:rPr>
-        <w:t>último</w:t>
-      </w:r>
-      <w:r>
-        <w:rPr>
-          <w:rFonts w:ascii="Helvetica Neue Light" w:eastAsiaTheme="minorEastAsia" w:hAnsi="Helvetica Neue Light"/>
-        </w:rPr>
-        <w:t xml:space="preserve"> estado dessa reserva"</w:t>
-      </w:r>
-      <w:bookmarkStart w:id="0" w:name="_GoBack"/>
-      <w:bookmarkEnd w:id="0"/>
+      </w:pPr>
     </w:p>
     <w:p>
       <w:pPr>
@@ -1262,7 +3687,7 @@
         <w:noProof/>
         <w:color w:val="5B9BD5" w:themeColor="accent1"/>
       </w:rPr>
-      <w:t>2</w:t>
+      <w:t>3</w:t>
     </w:r>
     <w:r>
       <w:rPr>
@@ -1299,7 +3724,7 @@
         <w:noProof/>
         <w:color w:val="5B9BD5" w:themeColor="accent1"/>
       </w:rPr>
-      <w:t>2</w:t>
+      <w:t>5</w:t>
     </w:r>
     <w:r>
       <w:rPr>

</xml_diff>